<commit_message>
se Actualizo la capa de datos a Frameword
</commit_message>
<xml_diff>
--- a/CursoMVC/capaDatos/Documentacion/Notas del Proyecto Curso de MVC.docx
+++ b/CursoMVC/capaDatos/Documentacion/Notas del Proyecto Curso de MVC.docx
@@ -3,6 +3,8 @@
 <w:document xmlns:wpc="http://schemas.microsoft.com/office/word/2010/wordprocessingCanvas" xmlns:cx="http://schemas.microsoft.com/office/drawing/2014/chartex" xmlns:cx1="http://schemas.microsoft.com/office/drawing/2015/9/8/chartex" xmlns:cx2="http://schemas.microsoft.com/office/drawing/2015/10/21/chartex" xmlns:cx3="http://schemas.microsoft.com/office/drawing/2016/5/9/chartex" xmlns:cx4="http://schemas.microsoft.com/office/drawing/2016/5/10/chartex" xmlns:cx5="http://schemas.microsoft.com/office/drawing/2016/5/11/chartex" xmlns:cx6="http://schemas.microsoft.com/office/drawing/2016/5/12/chartex" xmlns:cx7="http://schemas.microsoft.com/office/drawing/2016/5/13/chartex" xmlns:cx8="http://schemas.microsoft.com/office/drawing/2016/5/14/chartex" xmlns:mc="http://schemas.openxmlformats.org/markup-compatibility/2006" xmlns:aink="http://schemas.microsoft.com/office/drawing/2016/ink" xmlns:am3d="http://schemas.microsoft.com/office/drawing/2017/model3d" xmlns:o="urn:schemas-microsoft-com:office:office" xmlns:r="http://schemas.openxmlformats.org/officeDocument/2006/relationships" xmlns:m="http://schemas.openxmlformats.org/officeDocument/2006/math" xmlns:v="urn:schemas-microsoft-com:vml" xmlns:wp14="http://schemas.microsoft.com/office/word/2010/wordprocessingDrawing" xmlns:wp="http://schemas.openxmlformats.org/drawingml/2006/wordprocessingDrawing" xmlns:w10="urn:schemas-microsoft-com:office:word" xmlns:w="http://schemas.openxmlformats.org/wordprocessingml/2006/main" xmlns:w14="http://schemas.microsoft.com/office/word/2010/wordml" xmlns:w15="http://schemas.microsoft.com/office/word/2012/wordml" xmlns:w16cid="http://schemas.microsoft.com/office/word/2016/wordml/cid" xmlns:w16se="http://schemas.microsoft.com/office/word/2015/wordml/symex" xmlns:wpg="http://schemas.microsoft.com/office/word/2010/wordprocessingGroup" xmlns:wpi="http://schemas.microsoft.com/office/word/2010/wordprocessingInk" xmlns:wne="http://schemas.microsoft.com/office/word/2006/wordml" xmlns:wps="http://schemas.microsoft.com/office/word/2010/wordprocessingShape" mc:Ignorable="w14 w15 w16se w16cid wp14">
   <w:body>
     <w:p>
+      <w:bookmarkStart w:id="0" w:name="_GoBack"/>
+      <w:bookmarkEnd w:id="0"/>
       <w:r>
         <w:t xml:space="preserve">Notas del Proyecto Curso de MVC </w:t>
       </w:r>
@@ -10,13 +12,8 @@
     <w:p/>
     <w:p/>
     <w:p>
-      <w:proofErr w:type="spellStart"/>
-      <w:r>
-        <w:t>Scrip</w:t>
-      </w:r>
-      <w:proofErr w:type="spellEnd"/>
-      <w:r>
-        <w:t xml:space="preserve"> para crear la base de datos</w:t>
+      <w:r>
+        <w:t>Scrip para crear la base de datos</w:t>
       </w:r>
     </w:p>
     <w:p/>
@@ -1638,9 +1635,9 @@
     <w:p>
       <w:pPr>
         <w:rPr>
-          <w:rFonts w:ascii="Courier New" w:hAnsi="Courier New" w:cs="Courier New"/>
-          <w:noProof/>
-          <w:color w:val="008080"/>
+          <w:rStyle w:val="Hipervnculo"/>
+          <w:rFonts w:ascii="Courier New" w:hAnsi="Courier New" w:cs="Courier New"/>
+          <w:noProof/>
           <w:sz w:val="20"/>
           <w:szCs w:val="20"/>
         </w:rPr>
@@ -1661,6 +1658,48 @@
     <w:p>
       <w:pPr>
         <w:rPr>
+          <w:rStyle w:val="Hipervnculo"/>
+          <w:rFonts w:ascii="Courier New" w:hAnsi="Courier New" w:cs="Courier New"/>
+          <w:noProof/>
+          <w:sz w:val="20"/>
+          <w:szCs w:val="20"/>
+        </w:rPr>
+      </w:pPr>
+      <w:r>
+        <w:rPr>
+          <w:rStyle w:val="Hipervnculo"/>
+          <w:rFonts w:ascii="Courier New" w:hAnsi="Courier New" w:cs="Courier New"/>
+          <w:noProof/>
+          <w:sz w:val="20"/>
+          <w:szCs w:val="20"/>
+        </w:rPr>
+        <w:t>nota:</w:t>
+      </w:r>
+    </w:p>
+    <w:p>
+      <w:pPr>
+        <w:rPr>
+          <w:rStyle w:val="Hipervnculo"/>
+          <w:rFonts w:ascii="Courier New" w:hAnsi="Courier New" w:cs="Courier New"/>
+          <w:noProof/>
+          <w:sz w:val="20"/>
+          <w:szCs w:val="20"/>
+        </w:rPr>
+      </w:pPr>
+      <w:r>
+        <w:rPr>
+          <w:rStyle w:val="Hipervnculo"/>
+          <w:rFonts w:ascii="Courier New" w:hAnsi="Courier New" w:cs="Courier New"/>
+          <w:noProof/>
+          <w:sz w:val="20"/>
+          <w:szCs w:val="20"/>
+        </w:rPr>
+        <w:t>Para Agregar un Archivo diferente de el proyecto debe estar dentro del proyecto por que sino no lo agrega</w:t>
+      </w:r>
+    </w:p>
+    <w:p>
+      <w:pPr>
+        <w:rPr>
           <w:rFonts w:ascii="Courier New" w:hAnsi="Courier New" w:cs="Courier New"/>
           <w:noProof/>
           <w:color w:val="008080"/>
@@ -1677,14 +1716,354 @@
           <w:color w:val="008080"/>
           <w:sz w:val="20"/>
           <w:szCs w:val="20"/>
+        </w:rPr>
+      </w:pPr>
+      <w:r>
+        <w:rPr>
+          <w:rFonts w:ascii="Courier New" w:hAnsi="Courier New" w:cs="Courier New"/>
+          <w:noProof/>
+          <w:color w:val="008080"/>
+          <w:sz w:val="20"/>
+          <w:szCs w:val="20"/>
+        </w:rPr>
+        <w:t>Cadena de Conexión</w:t>
+      </w:r>
+    </w:p>
+    <w:p>
+      <w:pPr>
+        <w:rPr>
+          <w:rFonts w:ascii="Courier New" w:hAnsi="Courier New" w:cs="Courier New"/>
+          <w:noProof/>
+          <w:color w:val="008080"/>
+          <w:sz w:val="20"/>
+          <w:szCs w:val="20"/>
+        </w:rPr>
+      </w:pPr>
+      <w:r>
+        <w:rPr>
+          <w:rFonts w:ascii="Courier New" w:hAnsi="Courier New" w:cs="Courier New"/>
+          <w:noProof/>
+          <w:color w:val="008080"/>
+          <w:sz w:val="20"/>
+          <w:szCs w:val="20"/>
+        </w:rPr>
+        <w:t>//Para Autentificacion de Windos</w:t>
+      </w:r>
+    </w:p>
+    <w:p>
+      <w:pPr>
+        <w:autoSpaceDE w:val="0"/>
+        <w:autoSpaceDN w:val="0"/>
+        <w:adjustRightInd w:val="0"/>
+        <w:spacing w:after="0" w:line="240" w:lineRule="auto"/>
+        <w:rPr>
+          <w:rFonts w:ascii="Consolas" w:hAnsi="Consolas" w:cs="Consolas"/>
+          <w:color w:val="0000FF"/>
+          <w:sz w:val="19"/>
+          <w:szCs w:val="19"/>
+          <w:lang w:val="en-US"/>
+        </w:rPr>
+      </w:pPr>
+      <w:r>
+        <w:rPr>
+          <w:rFonts w:ascii="Consolas" w:hAnsi="Consolas" w:cs="Consolas"/>
+          <w:color w:val="0000FF"/>
+          <w:sz w:val="19"/>
+          <w:szCs w:val="19"/>
+        </w:rPr>
+        <w:t xml:space="preserve">      </w:t>
+      </w:r>
+      <w:r>
+        <w:rPr>
+          <w:rFonts w:ascii="Consolas" w:hAnsi="Consolas" w:cs="Consolas"/>
+          <w:color w:val="0000FF"/>
+          <w:sz w:val="19"/>
+          <w:szCs w:val="19"/>
+          <w:lang w:val="en-US"/>
+        </w:rPr>
+        <w:t>&lt;</w:t>
+      </w:r>
+      <w:r>
+        <w:rPr>
+          <w:rFonts w:ascii="Consolas" w:hAnsi="Consolas" w:cs="Consolas"/>
+          <w:color w:val="A31515"/>
+          <w:sz w:val="19"/>
+          <w:szCs w:val="19"/>
+          <w:lang w:val="en-US"/>
+        </w:rPr>
+        <w:t>add</w:t>
+      </w:r>
+      <w:r>
+        <w:rPr>
+          <w:rFonts w:ascii="Consolas" w:hAnsi="Consolas" w:cs="Consolas"/>
+          <w:color w:val="0000FF"/>
+          <w:sz w:val="19"/>
+          <w:szCs w:val="19"/>
+          <w:lang w:val="en-US"/>
+        </w:rPr>
+        <w:t xml:space="preserve"> </w:t>
+      </w:r>
+      <w:r>
+        <w:rPr>
+          <w:rFonts w:ascii="Consolas" w:hAnsi="Consolas" w:cs="Consolas"/>
+          <w:color w:val="FF0000"/>
+          <w:sz w:val="19"/>
+          <w:szCs w:val="19"/>
+          <w:lang w:val="en-US"/>
+        </w:rPr>
+        <w:t>name</w:t>
+      </w:r>
+      <w:r>
+        <w:rPr>
+          <w:rFonts w:ascii="Consolas" w:hAnsi="Consolas" w:cs="Consolas"/>
+          <w:color w:val="0000FF"/>
+          <w:sz w:val="19"/>
+          <w:szCs w:val="19"/>
+          <w:lang w:val="en-US"/>
+        </w:rPr>
+        <w:t>=</w:t>
+      </w:r>
+      <w:r>
+        <w:rPr>
+          <w:rFonts w:ascii="Consolas" w:hAnsi="Consolas" w:cs="Consolas"/>
+          <w:color w:val="000000"/>
+          <w:sz w:val="19"/>
+          <w:szCs w:val="19"/>
+          <w:lang w:val="en-US"/>
+        </w:rPr>
+        <w:t>"</w:t>
+      </w:r>
+      <w:r>
+        <w:rPr>
+          <w:rFonts w:ascii="Consolas" w:hAnsi="Consolas" w:cs="Consolas"/>
+          <w:color w:val="0000FF"/>
+          <w:sz w:val="19"/>
+          <w:szCs w:val="19"/>
+          <w:lang w:val="en-US"/>
+        </w:rPr>
+        <w:t>sqlconex</w:t>
+      </w:r>
+      <w:r>
+        <w:rPr>
+          <w:rFonts w:ascii="Consolas" w:hAnsi="Consolas" w:cs="Consolas"/>
+          <w:color w:val="000000"/>
+          <w:sz w:val="19"/>
+          <w:szCs w:val="19"/>
+          <w:lang w:val="en-US"/>
+        </w:rPr>
+        <w:t>"</w:t>
+      </w:r>
+      <w:r>
+        <w:rPr>
+          <w:rFonts w:ascii="Consolas" w:hAnsi="Consolas" w:cs="Consolas"/>
+          <w:color w:val="0000FF"/>
+          <w:sz w:val="19"/>
+          <w:szCs w:val="19"/>
+          <w:lang w:val="en-US"/>
+        </w:rPr>
+        <w:t xml:space="preserve"> </w:t>
+      </w:r>
+      <w:r>
+        <w:rPr>
+          <w:rFonts w:ascii="Consolas" w:hAnsi="Consolas" w:cs="Consolas"/>
+          <w:color w:val="FF0000"/>
+          <w:sz w:val="19"/>
+          <w:szCs w:val="19"/>
+          <w:lang w:val="en-US"/>
+        </w:rPr>
+        <w:t>connectionString</w:t>
+      </w:r>
+      <w:r>
+        <w:rPr>
+          <w:rFonts w:ascii="Consolas" w:hAnsi="Consolas" w:cs="Consolas"/>
+          <w:color w:val="0000FF"/>
+          <w:sz w:val="19"/>
+          <w:szCs w:val="19"/>
+          <w:lang w:val="en-US"/>
+        </w:rPr>
+        <w:t>=</w:t>
+      </w:r>
+      <w:r>
+        <w:rPr>
+          <w:rFonts w:ascii="Consolas" w:hAnsi="Consolas" w:cs="Consolas"/>
+          <w:color w:val="000000"/>
+          <w:sz w:val="19"/>
+          <w:szCs w:val="19"/>
+          <w:lang w:val="en-US"/>
+        </w:rPr>
+        <w:t>"</w:t>
+      </w:r>
+      <w:r>
+        <w:rPr>
+          <w:rFonts w:ascii="Consolas" w:hAnsi="Consolas" w:cs="Consolas"/>
+          <w:color w:val="0000FF"/>
+          <w:sz w:val="19"/>
+          <w:szCs w:val="19"/>
+          <w:lang w:val="en-US"/>
+        </w:rPr>
+        <w:t>server=PC-DISENO\SQL2008;Integrated Security=yes;Database=CursoMVC</w:t>
+      </w:r>
+      <w:r>
+        <w:rPr>
+          <w:rFonts w:ascii="Consolas" w:hAnsi="Consolas" w:cs="Consolas"/>
+          <w:color w:val="000000"/>
+          <w:sz w:val="19"/>
+          <w:szCs w:val="19"/>
+          <w:lang w:val="en-US"/>
+        </w:rPr>
+        <w:t>"</w:t>
+      </w:r>
+      <w:r>
+        <w:rPr>
+          <w:rFonts w:ascii="Consolas" w:hAnsi="Consolas" w:cs="Consolas"/>
+          <w:color w:val="0000FF"/>
+          <w:sz w:val="19"/>
+          <w:szCs w:val="19"/>
+          <w:lang w:val="en-US"/>
+        </w:rPr>
+        <w:t>/&gt;</w:t>
+      </w:r>
+    </w:p>
+    <w:p>
+      <w:pPr>
+        <w:autoSpaceDE w:val="0"/>
+        <w:autoSpaceDN w:val="0"/>
+        <w:adjustRightInd w:val="0"/>
+        <w:spacing w:after="0" w:line="240" w:lineRule="auto"/>
+        <w:rPr>
+          <w:rFonts w:ascii="Consolas" w:hAnsi="Consolas" w:cs="Consolas"/>
+          <w:color w:val="000000"/>
+          <w:sz w:val="19"/>
+          <w:szCs w:val="19"/>
+          <w:lang w:val="en-US"/>
+        </w:rPr>
+      </w:pPr>
+    </w:p>
+    <w:p>
+      <w:pPr>
+        <w:autoSpaceDE w:val="0"/>
+        <w:autoSpaceDN w:val="0"/>
+        <w:adjustRightInd w:val="0"/>
+        <w:spacing w:after="0" w:line="240" w:lineRule="auto"/>
+        <w:rPr>
+          <w:rFonts w:ascii="Consolas" w:hAnsi="Consolas" w:cs="Consolas"/>
+          <w:color w:val="000000"/>
+          <w:sz w:val="19"/>
+          <w:szCs w:val="19"/>
+          <w:lang w:val="en-US"/>
+        </w:rPr>
+      </w:pPr>
+    </w:p>
+    <w:p>
+      <w:pPr>
+        <w:autoSpaceDE w:val="0"/>
+        <w:autoSpaceDN w:val="0"/>
+        <w:adjustRightInd w:val="0"/>
+        <w:spacing w:after="0" w:line="240" w:lineRule="auto"/>
+        <w:rPr>
+          <w:rFonts w:ascii="Consolas" w:hAnsi="Consolas" w:cs="Consolas"/>
+          <w:color w:val="000000"/>
+          <w:sz w:val="19"/>
+          <w:szCs w:val="19"/>
+          <w:lang w:val="en-US"/>
+        </w:rPr>
+      </w:pPr>
+      <w:r>
+        <w:rPr>
+          <w:rFonts w:ascii="Consolas" w:hAnsi="Consolas" w:cs="Consolas"/>
+          <w:color w:val="000000"/>
+          <w:sz w:val="19"/>
+          <w:szCs w:val="19"/>
+          <w:lang w:val="en-US"/>
+        </w:rPr>
+        <w:t>//Para Autentificacion por sql</w:t>
+      </w:r>
+    </w:p>
+    <w:p>
+      <w:pPr>
+        <w:autoSpaceDE w:val="0"/>
+        <w:autoSpaceDN w:val="0"/>
+        <w:adjustRightInd w:val="0"/>
+        <w:spacing w:after="0" w:line="240" w:lineRule="auto"/>
+        <w:rPr>
+          <w:rFonts w:ascii="Consolas" w:hAnsi="Consolas" w:cs="Consolas"/>
+          <w:color w:val="000000"/>
+          <w:sz w:val="19"/>
+          <w:szCs w:val="19"/>
           <w:u w:val="single"/>
-        </w:rPr>
-      </w:pPr>
-      <w:bookmarkStart w:id="0" w:name="_GoBack"/>
-      <w:bookmarkEnd w:id="0"/>
-    </w:p>
-    <w:p/>
-    <w:p/>
+          <w:lang w:val="en-US"/>
+        </w:rPr>
+      </w:pPr>
+    </w:p>
+    <w:p>
+      <w:pPr>
+        <w:rPr>
+          <w:rFonts w:ascii="Courier New" w:hAnsi="Courier New" w:cs="Courier New"/>
+          <w:noProof/>
+          <w:color w:val="008080"/>
+          <w:sz w:val="20"/>
+          <w:szCs w:val="20"/>
+          <w:lang w:val="en-US"/>
+        </w:rPr>
+      </w:pPr>
+      <w:r>
+        <w:rPr>
+          <w:rFonts w:ascii="Consolas" w:hAnsi="Consolas" w:cs="Consolas"/>
+          <w:color w:val="0000FF"/>
+          <w:sz w:val="19"/>
+          <w:szCs w:val="19"/>
+          <w:lang w:val="en-US"/>
+        </w:rPr>
+        <w:t xml:space="preserve">      &lt;!--</w:t>
+      </w:r>
+      <w:r>
+        <w:rPr>
+          <w:rFonts w:ascii="Consolas" w:hAnsi="Consolas" w:cs="Consolas"/>
+          <w:color w:val="008000"/>
+          <w:sz w:val="19"/>
+          <w:szCs w:val="19"/>
+          <w:lang w:val="en-US"/>
+        </w:rPr>
+        <w:t>&lt;add name="sqlconex" connectionString="server=PC-DISENO\SQL2008;Integrated Security=false;Database=CursoMVC;uid=sa;pwd=Guillermo8*;"/&gt;</w:t>
+      </w:r>
+      <w:r>
+        <w:rPr>
+          <w:rFonts w:ascii="Consolas" w:hAnsi="Consolas" w:cs="Consolas"/>
+          <w:color w:val="0000FF"/>
+          <w:sz w:val="19"/>
+          <w:szCs w:val="19"/>
+          <w:lang w:val="en-US"/>
+        </w:rPr>
+        <w:t>--&gt;</w:t>
+      </w:r>
+    </w:p>
+    <w:p>
+      <w:pPr>
+        <w:rPr>
+          <w:rFonts w:ascii="Courier New" w:hAnsi="Courier New" w:cs="Courier New"/>
+          <w:noProof/>
+          <w:color w:val="008080"/>
+          <w:sz w:val="20"/>
+          <w:szCs w:val="20"/>
+          <w:u w:val="single"/>
+          <w:lang w:val="en-US"/>
+        </w:rPr>
+      </w:pPr>
+    </w:p>
+    <w:p>
+      <w:pPr>
+        <w:rPr>
+          <w:lang w:val="en-US"/>
+        </w:rPr>
+      </w:pPr>
+    </w:p>
+    <w:p>
+      <w:pPr>
+        <w:rPr>
+          <w:lang w:val="en-US"/>
+        </w:rPr>
+      </w:pPr>
+    </w:p>
     <w:sectPr>
       <w:pgSz w:w="12240" w:h="15840"/>
       <w:pgMar w:top="1417" w:right="1701" w:bottom="1417" w:left="1701" w:header="708" w:footer="708" w:gutter="0"/>
@@ -1818,6 +2197,7 @@
     <w:lsdException w:name="HTML Sample" w:semiHidden="1" w:unhideWhenUsed="1"/>
     <w:lsdException w:name="HTML Typewriter" w:semiHidden="1" w:unhideWhenUsed="1"/>
     <w:lsdException w:name="HTML Variable" w:semiHidden="1" w:unhideWhenUsed="1"/>
+    <w:lsdException w:name="Normal Table" w:semiHidden="1" w:unhideWhenUsed="1"/>
     <w:lsdException w:name="annotation subject" w:semiHidden="1" w:unhideWhenUsed="1"/>
     <w:lsdException w:name="No List" w:semiHidden="1" w:unhideWhenUsed="1"/>
     <w:lsdException w:name="Outline List 1" w:semiHidden="1" w:unhideWhenUsed="1"/>
@@ -1864,8 +2244,10 @@
     <w:lsdException w:name="Table Subtle 2" w:semiHidden="1" w:unhideWhenUsed="1"/>
     <w:lsdException w:name="Table Web 1" w:semiHidden="1" w:unhideWhenUsed="1"/>
     <w:lsdException w:name="Table Web 2" w:semiHidden="1" w:unhideWhenUsed="1"/>
+    <w:lsdException w:name="Table Web 3" w:semiHidden="1" w:unhideWhenUsed="1"/>
     <w:lsdException w:name="Balloon Text" w:semiHidden="1" w:unhideWhenUsed="1"/>
     <w:lsdException w:name="Table Grid" w:uiPriority="39"/>
+    <w:lsdException w:name="Table Theme" w:semiHidden="1" w:unhideWhenUsed="1"/>
     <w:lsdException w:name="Placeholder Text" w:semiHidden="1"/>
     <w:lsdException w:name="No Spacing" w:uiPriority="1" w:qFormat="1"/>
     <w:lsdException w:name="Light Shading" w:uiPriority="60"/>

</xml_diff>

<commit_message>
Se Actualizo la Capa de Entidad
</commit_message>
<xml_diff>
--- a/CursoMVC/capaDatos/Documentacion/Notas del Proyecto Curso de MVC.docx
+++ b/CursoMVC/capaDatos/Documentacion/Notas del Proyecto Curso de MVC.docx
@@ -3,8 +3,6 @@
 <w:document xmlns:wpc="http://schemas.microsoft.com/office/word/2010/wordprocessingCanvas" xmlns:cx="http://schemas.microsoft.com/office/drawing/2014/chartex" xmlns:cx1="http://schemas.microsoft.com/office/drawing/2015/9/8/chartex" xmlns:cx2="http://schemas.microsoft.com/office/drawing/2015/10/21/chartex" xmlns:cx3="http://schemas.microsoft.com/office/drawing/2016/5/9/chartex" xmlns:cx4="http://schemas.microsoft.com/office/drawing/2016/5/10/chartex" xmlns:cx5="http://schemas.microsoft.com/office/drawing/2016/5/11/chartex" xmlns:cx6="http://schemas.microsoft.com/office/drawing/2016/5/12/chartex" xmlns:cx7="http://schemas.microsoft.com/office/drawing/2016/5/13/chartex" xmlns:cx8="http://schemas.microsoft.com/office/drawing/2016/5/14/chartex" xmlns:mc="http://schemas.openxmlformats.org/markup-compatibility/2006" xmlns:aink="http://schemas.microsoft.com/office/drawing/2016/ink" xmlns:am3d="http://schemas.microsoft.com/office/drawing/2017/model3d" xmlns:o="urn:schemas-microsoft-com:office:office" xmlns:r="http://schemas.openxmlformats.org/officeDocument/2006/relationships" xmlns:m="http://schemas.openxmlformats.org/officeDocument/2006/math" xmlns:v="urn:schemas-microsoft-com:vml" xmlns:wp14="http://schemas.microsoft.com/office/word/2010/wordprocessingDrawing" xmlns:wp="http://schemas.openxmlformats.org/drawingml/2006/wordprocessingDrawing" xmlns:w10="urn:schemas-microsoft-com:office:word" xmlns:w="http://schemas.openxmlformats.org/wordprocessingml/2006/main" xmlns:w14="http://schemas.microsoft.com/office/word/2010/wordml" xmlns:w15="http://schemas.microsoft.com/office/word/2012/wordml" xmlns:w16cid="http://schemas.microsoft.com/office/word/2016/wordml/cid" xmlns:w16se="http://schemas.microsoft.com/office/word/2015/wordml/symex" xmlns:wpg="http://schemas.microsoft.com/office/word/2010/wordprocessingGroup" xmlns:wpi="http://schemas.microsoft.com/office/word/2010/wordprocessingInk" xmlns:wne="http://schemas.microsoft.com/office/word/2006/wordml" xmlns:wps="http://schemas.microsoft.com/office/word/2010/wordprocessingShape" mc:Ignorable="w14 w15 w16se w16cid wp14">
   <w:body>
     <w:p>
-      <w:bookmarkStart w:id="0" w:name="_GoBack"/>
-      <w:bookmarkEnd w:id="0"/>
       <w:r>
         <w:t xml:space="preserve">Notas del Proyecto Curso de MVC </w:t>
       </w:r>
@@ -12,8 +10,13 @@
     <w:p/>
     <w:p/>
     <w:p>
-      <w:r>
-        <w:t>Scrip para crear la base de datos</w:t>
+      <w:proofErr w:type="spellStart"/>
+      <w:r>
+        <w:t>Scrip</w:t>
+      </w:r>
+      <w:proofErr w:type="spellEnd"/>
+      <w:r>
+        <w:t xml:space="preserve"> para crear la base de datos</w:t>
       </w:r>
     </w:p>
     <w:p/>
@@ -1833,6 +1836,7 @@
         </w:rPr>
         <w:t>"</w:t>
       </w:r>
+      <w:proofErr w:type="spellStart"/>
       <w:r>
         <w:rPr>
           <w:rFonts w:ascii="Consolas" w:hAnsi="Consolas" w:cs="Consolas"/>
@@ -1843,6 +1847,7 @@
         </w:rPr>
         <w:t>sqlconex</w:t>
       </w:r>
+      <w:proofErr w:type="spellEnd"/>
       <w:r>
         <w:rPr>
           <w:rFonts w:ascii="Consolas" w:hAnsi="Consolas" w:cs="Consolas"/>
@@ -1863,6 +1868,7 @@
         </w:rPr>
         <w:t xml:space="preserve"> </w:t>
       </w:r>
+      <w:proofErr w:type="spellStart"/>
       <w:r>
         <w:rPr>
           <w:rFonts w:ascii="Consolas" w:hAnsi="Consolas" w:cs="Consolas"/>
@@ -1873,6 +1879,7 @@
         </w:rPr>
         <w:t>connectionString</w:t>
       </w:r>
+      <w:proofErr w:type="spellEnd"/>
       <w:r>
         <w:rPr>
           <w:rFonts w:ascii="Consolas" w:hAnsi="Consolas" w:cs="Consolas"/>
@@ -1901,8 +1908,64 @@
           <w:szCs w:val="19"/>
           <w:lang w:val="en-US"/>
         </w:rPr>
-        <w:t>server=PC-DISENO\SQL2008;Integrated Security=yes;Database=CursoMVC</w:t>
-      </w:r>
+        <w:t>server=PC-DISENO\SQL</w:t>
+      </w:r>
+      <w:proofErr w:type="gramStart"/>
+      <w:r>
+        <w:rPr>
+          <w:rFonts w:ascii="Consolas" w:hAnsi="Consolas" w:cs="Consolas"/>
+          <w:color w:val="0000FF"/>
+          <w:sz w:val="19"/>
+          <w:szCs w:val="19"/>
+          <w:lang w:val="en-US"/>
+        </w:rPr>
+        <w:t>2008;Integrated</w:t>
+      </w:r>
+      <w:proofErr w:type="gramEnd"/>
+      <w:r>
+        <w:rPr>
+          <w:rFonts w:ascii="Consolas" w:hAnsi="Consolas" w:cs="Consolas"/>
+          <w:color w:val="0000FF"/>
+          <w:sz w:val="19"/>
+          <w:szCs w:val="19"/>
+          <w:lang w:val="en-US"/>
+        </w:rPr>
+        <w:t xml:space="preserve"> Security=</w:t>
+      </w:r>
+      <w:proofErr w:type="spellStart"/>
+      <w:r>
+        <w:rPr>
+          <w:rFonts w:ascii="Consolas" w:hAnsi="Consolas" w:cs="Consolas"/>
+          <w:color w:val="0000FF"/>
+          <w:sz w:val="19"/>
+          <w:szCs w:val="19"/>
+          <w:lang w:val="en-US"/>
+        </w:rPr>
+        <w:t>yes;Database</w:t>
+      </w:r>
+      <w:proofErr w:type="spellEnd"/>
+      <w:r>
+        <w:rPr>
+          <w:rFonts w:ascii="Consolas" w:hAnsi="Consolas" w:cs="Consolas"/>
+          <w:color w:val="0000FF"/>
+          <w:sz w:val="19"/>
+          <w:szCs w:val="19"/>
+          <w:lang w:val="en-US"/>
+        </w:rPr>
+        <w:t>=</w:t>
+      </w:r>
+      <w:proofErr w:type="spellStart"/>
+      <w:r>
+        <w:rPr>
+          <w:rFonts w:ascii="Consolas" w:hAnsi="Consolas" w:cs="Consolas"/>
+          <w:color w:val="0000FF"/>
+          <w:sz w:val="19"/>
+          <w:szCs w:val="19"/>
+          <w:lang w:val="en-US"/>
+        </w:rPr>
+        <w:t>CursoMVC</w:t>
+      </w:r>
+      <w:proofErr w:type="spellEnd"/>
       <w:r>
         <w:rPr>
           <w:rFonts w:ascii="Consolas" w:hAnsi="Consolas" w:cs="Consolas"/>
@@ -1976,8 +2039,42 @@
           <w:szCs w:val="19"/>
           <w:lang w:val="en-US"/>
         </w:rPr>
-        <w:t>//Para Autentificacion por sql</w:t>
-      </w:r>
+        <w:t xml:space="preserve">//Para </w:t>
+      </w:r>
+      <w:proofErr w:type="spellStart"/>
+      <w:r>
+        <w:rPr>
+          <w:rFonts w:ascii="Consolas" w:hAnsi="Consolas" w:cs="Consolas"/>
+          <w:color w:val="000000"/>
+          <w:sz w:val="19"/>
+          <w:szCs w:val="19"/>
+          <w:lang w:val="en-US"/>
+        </w:rPr>
+        <w:t>Autentificacion</w:t>
+      </w:r>
+      <w:proofErr w:type="spellEnd"/>
+      <w:r>
+        <w:rPr>
+          <w:rFonts w:ascii="Consolas" w:hAnsi="Consolas" w:cs="Consolas"/>
+          <w:color w:val="000000"/>
+          <w:sz w:val="19"/>
+          <w:szCs w:val="19"/>
+          <w:lang w:val="en-US"/>
+        </w:rPr>
+        <w:t xml:space="preserve"> por </w:t>
+      </w:r>
+      <w:proofErr w:type="spellStart"/>
+      <w:r>
+        <w:rPr>
+          <w:rFonts w:ascii="Consolas" w:hAnsi="Consolas" w:cs="Consolas"/>
+          <w:color w:val="000000"/>
+          <w:sz w:val="19"/>
+          <w:szCs w:val="19"/>
+          <w:lang w:val="en-US"/>
+        </w:rPr>
+        <w:t>sql</w:t>
+      </w:r>
+      <w:proofErr w:type="spellEnd"/>
     </w:p>
     <w:p>
       <w:pPr>
@@ -2014,8 +2111,20 @@
           <w:szCs w:val="19"/>
           <w:lang w:val="en-US"/>
         </w:rPr>
-        <w:t xml:space="preserve">      &lt;!--</w:t>
-      </w:r>
+        <w:t xml:space="preserve">      </w:t>
+      </w:r>
+      <w:proofErr w:type="gramStart"/>
+      <w:r>
+        <w:rPr>
+          <w:rFonts w:ascii="Consolas" w:hAnsi="Consolas" w:cs="Consolas"/>
+          <w:color w:val="0000FF"/>
+          <w:sz w:val="19"/>
+          <w:szCs w:val="19"/>
+          <w:lang w:val="en-US"/>
+        </w:rPr>
+        <w:t>&lt;!--</w:t>
+      </w:r>
+      <w:proofErr w:type="gramEnd"/>
       <w:r>
         <w:rPr>
           <w:rFonts w:ascii="Consolas" w:hAnsi="Consolas" w:cs="Consolas"/>
@@ -2024,7 +2133,117 @@
           <w:szCs w:val="19"/>
           <w:lang w:val="en-US"/>
         </w:rPr>
-        <w:t>&lt;add name="sqlconex" connectionString="server=PC-DISENO\SQL2008;Integrated Security=false;Database=CursoMVC;uid=sa;pwd=Guillermo8*;"/&gt;</w:t>
+        <w:t>&lt;add name="</w:t>
+      </w:r>
+      <w:proofErr w:type="spellStart"/>
+      <w:r>
+        <w:rPr>
+          <w:rFonts w:ascii="Consolas" w:hAnsi="Consolas" w:cs="Consolas"/>
+          <w:color w:val="008000"/>
+          <w:sz w:val="19"/>
+          <w:szCs w:val="19"/>
+          <w:lang w:val="en-US"/>
+        </w:rPr>
+        <w:t>sqlconex</w:t>
+      </w:r>
+      <w:proofErr w:type="spellEnd"/>
+      <w:r>
+        <w:rPr>
+          <w:rFonts w:ascii="Consolas" w:hAnsi="Consolas" w:cs="Consolas"/>
+          <w:color w:val="008000"/>
+          <w:sz w:val="19"/>
+          <w:szCs w:val="19"/>
+          <w:lang w:val="en-US"/>
+        </w:rPr>
+        <w:t xml:space="preserve">" </w:t>
+      </w:r>
+      <w:proofErr w:type="spellStart"/>
+      <w:r>
+        <w:rPr>
+          <w:rFonts w:ascii="Consolas" w:hAnsi="Consolas" w:cs="Consolas"/>
+          <w:color w:val="008000"/>
+          <w:sz w:val="19"/>
+          <w:szCs w:val="19"/>
+          <w:lang w:val="en-US"/>
+        </w:rPr>
+        <w:t>connectionString</w:t>
+      </w:r>
+      <w:proofErr w:type="spellEnd"/>
+      <w:r>
+        <w:rPr>
+          <w:rFonts w:ascii="Consolas" w:hAnsi="Consolas" w:cs="Consolas"/>
+          <w:color w:val="008000"/>
+          <w:sz w:val="19"/>
+          <w:szCs w:val="19"/>
+          <w:lang w:val="en-US"/>
+        </w:rPr>
+        <w:t>="server=PC-DISENO\SQL2008;Integrated Security=</w:t>
+      </w:r>
+      <w:proofErr w:type="spellStart"/>
+      <w:r>
+        <w:rPr>
+          <w:rFonts w:ascii="Consolas" w:hAnsi="Consolas" w:cs="Consolas"/>
+          <w:color w:val="008000"/>
+          <w:sz w:val="19"/>
+          <w:szCs w:val="19"/>
+          <w:lang w:val="en-US"/>
+        </w:rPr>
+        <w:t>false;Database</w:t>
+      </w:r>
+      <w:proofErr w:type="spellEnd"/>
+      <w:r>
+        <w:rPr>
+          <w:rFonts w:ascii="Consolas" w:hAnsi="Consolas" w:cs="Consolas"/>
+          <w:color w:val="008000"/>
+          <w:sz w:val="19"/>
+          <w:szCs w:val="19"/>
+          <w:lang w:val="en-US"/>
+        </w:rPr>
+        <w:t>=</w:t>
+      </w:r>
+      <w:proofErr w:type="spellStart"/>
+      <w:r>
+        <w:rPr>
+          <w:rFonts w:ascii="Consolas" w:hAnsi="Consolas" w:cs="Consolas"/>
+          <w:color w:val="008000"/>
+          <w:sz w:val="19"/>
+          <w:szCs w:val="19"/>
+          <w:lang w:val="en-US"/>
+        </w:rPr>
+        <w:t>CursoMVC;uid</w:t>
+      </w:r>
+      <w:proofErr w:type="spellEnd"/>
+      <w:r>
+        <w:rPr>
+          <w:rFonts w:ascii="Consolas" w:hAnsi="Consolas" w:cs="Consolas"/>
+          <w:color w:val="008000"/>
+          <w:sz w:val="19"/>
+          <w:szCs w:val="19"/>
+          <w:lang w:val="en-US"/>
+        </w:rPr>
+        <w:t>=</w:t>
+      </w:r>
+      <w:proofErr w:type="spellStart"/>
+      <w:r>
+        <w:rPr>
+          <w:rFonts w:ascii="Consolas" w:hAnsi="Consolas" w:cs="Consolas"/>
+          <w:color w:val="008000"/>
+          <w:sz w:val="19"/>
+          <w:szCs w:val="19"/>
+          <w:lang w:val="en-US"/>
+        </w:rPr>
+        <w:t>sa;pwd</w:t>
+      </w:r>
+      <w:proofErr w:type="spellEnd"/>
+      <w:r>
+        <w:rPr>
+          <w:rFonts w:ascii="Consolas" w:hAnsi="Consolas" w:cs="Consolas"/>
+          <w:color w:val="008000"/>
+          <w:sz w:val="19"/>
+          <w:szCs w:val="19"/>
+          <w:lang w:val="en-US"/>
+        </w:rPr>
+        <w:t>=Guillermo8*;"/&gt;</w:t>
       </w:r>
       <w:r>
         <w:rPr>
@@ -2051,16 +2270,1880 @@
       </w:pPr>
     </w:p>
     <w:p>
-      <w:pPr>
-        <w:rPr>
-          <w:lang w:val="en-US"/>
-        </w:rPr>
-      </w:pPr>
-    </w:p>
-    <w:p>
-      <w:pPr>
-        <w:rPr>
-          <w:lang w:val="en-US"/>
+      <w:r>
+        <w:t xml:space="preserve">En el Proyecto de </w:t>
+      </w:r>
+      <w:proofErr w:type="spellStart"/>
+      <w:r>
+        <w:t>c</w:t>
+      </w:r>
+      <w:r>
+        <w:t>apadatos</w:t>
+      </w:r>
+      <w:proofErr w:type="spellEnd"/>
+    </w:p>
+    <w:p>
+      <w:r>
+        <w:t xml:space="preserve">Agregar la referencia a </w:t>
+      </w:r>
+      <w:proofErr w:type="spellStart"/>
+      <w:proofErr w:type="gramStart"/>
+      <w:r>
+        <w:t>system.Configuration</w:t>
+      </w:r>
+      <w:proofErr w:type="spellEnd"/>
+      <w:proofErr w:type="gramEnd"/>
+    </w:p>
+    <w:p>
+      <w:pPr>
+        <w:rPr>
+          <w:u w:val="single"/>
+        </w:rPr>
+      </w:pPr>
+      <w:r>
+        <w:lastRenderedPageBreak/>
+        <w:t>Agregar la Referencia a la capa Entidad</w:t>
+      </w:r>
+    </w:p>
+    <w:p/>
+    <w:p>
+      <w:r>
+        <w:t xml:space="preserve">En la Capa de datos hay que agregar los </w:t>
+      </w:r>
+      <w:proofErr w:type="spellStart"/>
+      <w:r>
+        <w:t>using</w:t>
+      </w:r>
+      <w:proofErr w:type="spellEnd"/>
+    </w:p>
+    <w:p>
+      <w:pPr>
+        <w:autoSpaceDE w:val="0"/>
+        <w:autoSpaceDN w:val="0"/>
+        <w:adjustRightInd w:val="0"/>
+        <w:spacing w:after="0" w:line="240" w:lineRule="auto"/>
+        <w:rPr>
+          <w:rFonts w:ascii="Consolas" w:hAnsi="Consolas" w:cs="Consolas"/>
+          <w:color w:val="000000"/>
+          <w:sz w:val="19"/>
+          <w:szCs w:val="19"/>
+        </w:rPr>
+      </w:pPr>
+      <w:proofErr w:type="spellStart"/>
+      <w:r>
+        <w:rPr>
+          <w:rFonts w:ascii="Consolas" w:hAnsi="Consolas" w:cs="Consolas"/>
+          <w:color w:val="0000FF"/>
+          <w:sz w:val="19"/>
+          <w:szCs w:val="19"/>
+        </w:rPr>
+        <w:t>using</w:t>
+      </w:r>
+      <w:proofErr w:type="spellEnd"/>
+      <w:r>
+        <w:rPr>
+          <w:rFonts w:ascii="Consolas" w:hAnsi="Consolas" w:cs="Consolas"/>
+          <w:color w:val="000000"/>
+          <w:sz w:val="19"/>
+          <w:szCs w:val="19"/>
+        </w:rPr>
+        <w:t xml:space="preserve"> </w:t>
+      </w:r>
+      <w:proofErr w:type="spellStart"/>
+      <w:r>
+        <w:rPr>
+          <w:rFonts w:ascii="Consolas" w:hAnsi="Consolas" w:cs="Consolas"/>
+          <w:color w:val="000000"/>
+          <w:sz w:val="19"/>
+          <w:szCs w:val="19"/>
+        </w:rPr>
+        <w:t>CapaEntidad</w:t>
+      </w:r>
+      <w:proofErr w:type="spellEnd"/>
+      <w:r>
+        <w:rPr>
+          <w:rFonts w:ascii="Consolas" w:hAnsi="Consolas" w:cs="Consolas"/>
+          <w:color w:val="000000"/>
+          <w:sz w:val="19"/>
+          <w:szCs w:val="19"/>
+        </w:rPr>
+        <w:t>;</w:t>
+      </w:r>
+      <w:r>
+        <w:rPr>
+          <w:rFonts w:ascii="Consolas" w:hAnsi="Consolas" w:cs="Consolas"/>
+          <w:color w:val="000000"/>
+          <w:sz w:val="19"/>
+          <w:szCs w:val="19"/>
+        </w:rPr>
+        <w:t xml:space="preserve"> -&gt; Para la E</w:t>
+      </w:r>
+      <w:r>
+        <w:rPr>
+          <w:rFonts w:ascii="Consolas" w:hAnsi="Consolas" w:cs="Consolas"/>
+          <w:color w:val="000000"/>
+          <w:sz w:val="19"/>
+          <w:szCs w:val="19"/>
+        </w:rPr>
+        <w:t>ntidad</w:t>
+      </w:r>
+    </w:p>
+    <w:p>
+      <w:pPr>
+        <w:autoSpaceDE w:val="0"/>
+        <w:autoSpaceDN w:val="0"/>
+        <w:adjustRightInd w:val="0"/>
+        <w:spacing w:after="0" w:line="240" w:lineRule="auto"/>
+        <w:rPr>
+          <w:rFonts w:ascii="Consolas" w:hAnsi="Consolas" w:cs="Consolas"/>
+          <w:color w:val="000000"/>
+          <w:sz w:val="19"/>
+          <w:szCs w:val="19"/>
+        </w:rPr>
+      </w:pPr>
+      <w:proofErr w:type="spellStart"/>
+      <w:r>
+        <w:rPr>
+          <w:rFonts w:ascii="Consolas" w:hAnsi="Consolas" w:cs="Consolas"/>
+          <w:color w:val="0000FF"/>
+          <w:sz w:val="19"/>
+          <w:szCs w:val="19"/>
+        </w:rPr>
+        <w:t>using</w:t>
+      </w:r>
+      <w:proofErr w:type="spellEnd"/>
+      <w:r>
+        <w:rPr>
+          <w:rFonts w:ascii="Consolas" w:hAnsi="Consolas" w:cs="Consolas"/>
+          <w:color w:val="000000"/>
+          <w:sz w:val="19"/>
+          <w:szCs w:val="19"/>
+        </w:rPr>
+        <w:t xml:space="preserve"> </w:t>
+      </w:r>
+      <w:proofErr w:type="spellStart"/>
+      <w:r>
+        <w:rPr>
+          <w:rFonts w:ascii="Consolas" w:hAnsi="Consolas" w:cs="Consolas"/>
+          <w:color w:val="000000"/>
+          <w:sz w:val="19"/>
+          <w:szCs w:val="19"/>
+        </w:rPr>
+        <w:t>System.Configuration</w:t>
+      </w:r>
+      <w:proofErr w:type="spellEnd"/>
+      <w:r>
+        <w:rPr>
+          <w:rFonts w:ascii="Consolas" w:hAnsi="Consolas" w:cs="Consolas"/>
+          <w:color w:val="000000"/>
+          <w:sz w:val="19"/>
+          <w:szCs w:val="19"/>
+        </w:rPr>
+        <w:t>;</w:t>
+      </w:r>
+      <w:r>
+        <w:rPr>
+          <w:rFonts w:ascii="Consolas" w:hAnsi="Consolas" w:cs="Consolas"/>
+          <w:color w:val="000000"/>
+          <w:sz w:val="19"/>
+          <w:szCs w:val="19"/>
+        </w:rPr>
+        <w:t xml:space="preserve"> -&gt; para tomar la </w:t>
+      </w:r>
+      <w:proofErr w:type="spellStart"/>
+      <w:r>
+        <w:rPr>
+          <w:rFonts w:ascii="Consolas" w:hAnsi="Consolas" w:cs="Consolas"/>
+          <w:color w:val="000000"/>
+          <w:sz w:val="19"/>
+          <w:szCs w:val="19"/>
+        </w:rPr>
+        <w:t>App.config</w:t>
+      </w:r>
+      <w:proofErr w:type="spellEnd"/>
+      <w:r>
+        <w:rPr>
+          <w:rFonts w:ascii="Consolas" w:hAnsi="Consolas" w:cs="Consolas"/>
+          <w:color w:val="000000"/>
+          <w:sz w:val="19"/>
+          <w:szCs w:val="19"/>
+        </w:rPr>
+        <w:t xml:space="preserve"> la </w:t>
+      </w:r>
+      <w:proofErr w:type="spellStart"/>
+      <w:r>
+        <w:rPr>
+          <w:rFonts w:ascii="Consolas" w:hAnsi="Consolas" w:cs="Consolas"/>
+          <w:color w:val="000000"/>
+          <w:sz w:val="19"/>
+          <w:szCs w:val="19"/>
+        </w:rPr>
+        <w:t>conexion</w:t>
+      </w:r>
+      <w:proofErr w:type="spellEnd"/>
+    </w:p>
+    <w:p>
+      <w:pPr>
+        <w:autoSpaceDE w:val="0"/>
+        <w:autoSpaceDN w:val="0"/>
+        <w:adjustRightInd w:val="0"/>
+        <w:spacing w:after="0" w:line="240" w:lineRule="auto"/>
+        <w:rPr>
+          <w:rFonts w:ascii="Consolas" w:hAnsi="Consolas" w:cs="Consolas"/>
+          <w:color w:val="000000"/>
+          <w:sz w:val="19"/>
+          <w:szCs w:val="19"/>
+          <w:lang w:val="en-US"/>
+        </w:rPr>
+      </w:pPr>
+      <w:r>
+        <w:rPr>
+          <w:rFonts w:ascii="Consolas" w:hAnsi="Consolas" w:cs="Consolas"/>
+          <w:color w:val="0000FF"/>
+          <w:sz w:val="19"/>
+          <w:szCs w:val="19"/>
+          <w:lang w:val="en-US"/>
+        </w:rPr>
+        <w:t>using</w:t>
+      </w:r>
+      <w:r>
+        <w:rPr>
+          <w:rFonts w:ascii="Consolas" w:hAnsi="Consolas" w:cs="Consolas"/>
+          <w:color w:val="000000"/>
+          <w:sz w:val="19"/>
+          <w:szCs w:val="19"/>
+          <w:lang w:val="en-US"/>
+        </w:rPr>
+        <w:t xml:space="preserve"> </w:t>
+      </w:r>
+      <w:proofErr w:type="spellStart"/>
+      <w:proofErr w:type="gramStart"/>
+      <w:r>
+        <w:rPr>
+          <w:rFonts w:ascii="Consolas" w:hAnsi="Consolas" w:cs="Consolas"/>
+          <w:color w:val="000000"/>
+          <w:sz w:val="19"/>
+          <w:szCs w:val="19"/>
+          <w:lang w:val="en-US"/>
+        </w:rPr>
+        <w:t>System.Data.SqlClient</w:t>
+      </w:r>
+      <w:proofErr w:type="spellEnd"/>
+      <w:proofErr w:type="gramEnd"/>
+      <w:r>
+        <w:rPr>
+          <w:rFonts w:ascii="Consolas" w:hAnsi="Consolas" w:cs="Consolas"/>
+          <w:color w:val="000000"/>
+          <w:sz w:val="19"/>
+          <w:szCs w:val="19"/>
+          <w:lang w:val="en-US"/>
+        </w:rPr>
+        <w:t>;</w:t>
+      </w:r>
+      <w:r>
+        <w:rPr>
+          <w:rFonts w:ascii="Consolas" w:hAnsi="Consolas" w:cs="Consolas"/>
+          <w:color w:val="000000"/>
+          <w:sz w:val="19"/>
+          <w:szCs w:val="19"/>
+          <w:lang w:val="en-US"/>
+        </w:rPr>
+        <w:t xml:space="preserve"> -&gt; Para </w:t>
+      </w:r>
+      <w:proofErr w:type="spellStart"/>
+      <w:r>
+        <w:rPr>
+          <w:rFonts w:ascii="Consolas" w:hAnsi="Consolas" w:cs="Consolas"/>
+          <w:color w:val="000000"/>
+          <w:sz w:val="19"/>
+          <w:szCs w:val="19"/>
+          <w:lang w:val="en-US"/>
+        </w:rPr>
+        <w:t>conectarnos</w:t>
+      </w:r>
+      <w:proofErr w:type="spellEnd"/>
+      <w:r>
+        <w:rPr>
+          <w:rFonts w:ascii="Consolas" w:hAnsi="Consolas" w:cs="Consolas"/>
+          <w:color w:val="000000"/>
+          <w:sz w:val="19"/>
+          <w:szCs w:val="19"/>
+          <w:lang w:val="en-US"/>
+        </w:rPr>
+        <w:t xml:space="preserve"> a </w:t>
+      </w:r>
+      <w:proofErr w:type="spellStart"/>
+      <w:r>
+        <w:rPr>
+          <w:rFonts w:ascii="Consolas" w:hAnsi="Consolas" w:cs="Consolas"/>
+          <w:color w:val="000000"/>
+          <w:sz w:val="19"/>
+          <w:szCs w:val="19"/>
+          <w:lang w:val="en-US"/>
+        </w:rPr>
+        <w:t>Sql</w:t>
+      </w:r>
+      <w:proofErr w:type="spellEnd"/>
+    </w:p>
+    <w:p>
+      <w:pPr>
+        <w:autoSpaceDE w:val="0"/>
+        <w:autoSpaceDN w:val="0"/>
+        <w:adjustRightInd w:val="0"/>
+        <w:spacing w:after="0" w:line="240" w:lineRule="auto"/>
+        <w:rPr>
+          <w:rFonts w:ascii="Consolas" w:hAnsi="Consolas" w:cs="Consolas"/>
+          <w:color w:val="000000"/>
+          <w:sz w:val="19"/>
+          <w:szCs w:val="19"/>
+          <w:lang w:val="en-US"/>
+        </w:rPr>
+      </w:pPr>
+      <w:r>
+        <w:rPr>
+          <w:rFonts w:ascii="Consolas" w:hAnsi="Consolas" w:cs="Consolas"/>
+          <w:color w:val="0000FF"/>
+          <w:sz w:val="19"/>
+          <w:szCs w:val="19"/>
+          <w:lang w:val="en-US"/>
+        </w:rPr>
+        <w:t>using</w:t>
+      </w:r>
+      <w:r>
+        <w:rPr>
+          <w:rFonts w:ascii="Consolas" w:hAnsi="Consolas" w:cs="Consolas"/>
+          <w:color w:val="000000"/>
+          <w:sz w:val="19"/>
+          <w:szCs w:val="19"/>
+          <w:lang w:val="en-US"/>
+        </w:rPr>
+        <w:t xml:space="preserve"> </w:t>
+      </w:r>
+      <w:proofErr w:type="spellStart"/>
+      <w:r>
+        <w:rPr>
+          <w:rFonts w:ascii="Consolas" w:hAnsi="Consolas" w:cs="Consolas"/>
+          <w:color w:val="000000"/>
+          <w:sz w:val="19"/>
+          <w:szCs w:val="19"/>
+          <w:lang w:val="en-US"/>
+        </w:rPr>
+        <w:t>System.Data</w:t>
+      </w:r>
+      <w:proofErr w:type="spellEnd"/>
+      <w:r>
+        <w:rPr>
+          <w:rFonts w:ascii="Consolas" w:hAnsi="Consolas" w:cs="Consolas"/>
+          <w:color w:val="000000"/>
+          <w:sz w:val="19"/>
+          <w:szCs w:val="19"/>
+          <w:lang w:val="en-US"/>
+        </w:rPr>
+        <w:t>;</w:t>
+      </w:r>
+      <w:r>
+        <w:rPr>
+          <w:rFonts w:ascii="Consolas" w:hAnsi="Consolas" w:cs="Consolas"/>
+          <w:color w:val="000000"/>
+          <w:sz w:val="19"/>
+          <w:szCs w:val="19"/>
+          <w:lang w:val="en-US"/>
+        </w:rPr>
+        <w:t xml:space="preserve"> -&gt; </w:t>
+      </w:r>
+    </w:p>
+    <w:p>
+      <w:pPr>
+        <w:rPr>
+          <w:lang w:val="en-US"/>
+        </w:rPr>
+      </w:pPr>
+    </w:p>
+    <w:p>
+      <w:r>
+        <w:t xml:space="preserve">se crea el </w:t>
+      </w:r>
+      <w:proofErr w:type="spellStart"/>
+      <w:r>
+        <w:t>metodo</w:t>
+      </w:r>
+      <w:proofErr w:type="spellEnd"/>
+      <w:r>
+        <w:t xml:space="preserve"> </w:t>
+      </w:r>
+      <w:r>
+        <w:t>listar</w:t>
+      </w:r>
+    </w:p>
+    <w:p/>
+    <w:p>
+      <w:pPr>
+        <w:autoSpaceDE w:val="0"/>
+        <w:autoSpaceDN w:val="0"/>
+        <w:adjustRightInd w:val="0"/>
+        <w:spacing w:after="0" w:line="240" w:lineRule="auto"/>
+        <w:rPr>
+          <w:rFonts w:ascii="Consolas" w:hAnsi="Consolas" w:cs="Consolas"/>
+          <w:color w:val="000000"/>
+          <w:sz w:val="19"/>
+          <w:szCs w:val="19"/>
+          <w:lang w:val="en-US"/>
+        </w:rPr>
+      </w:pPr>
+      <w:r>
+        <w:rPr>
+          <w:rFonts w:ascii="Consolas" w:hAnsi="Consolas" w:cs="Consolas"/>
+          <w:color w:val="000000"/>
+          <w:sz w:val="19"/>
+          <w:szCs w:val="19"/>
+          <w:lang w:val="en-US"/>
+        </w:rPr>
+        <w:t xml:space="preserve">        </w:t>
+      </w:r>
+      <w:proofErr w:type="spellStart"/>
+      <w:r>
+        <w:rPr>
+          <w:rFonts w:ascii="Consolas" w:hAnsi="Consolas" w:cs="Consolas"/>
+          <w:color w:val="000000"/>
+          <w:sz w:val="19"/>
+          <w:szCs w:val="19"/>
+          <w:lang w:val="en-US"/>
+        </w:rPr>
+        <w:t>SqlConnection</w:t>
+      </w:r>
+      <w:proofErr w:type="spellEnd"/>
+      <w:r>
+        <w:rPr>
+          <w:rFonts w:ascii="Consolas" w:hAnsi="Consolas" w:cs="Consolas"/>
+          <w:color w:val="000000"/>
+          <w:sz w:val="19"/>
+          <w:szCs w:val="19"/>
+          <w:lang w:val="en-US"/>
+        </w:rPr>
+        <w:t xml:space="preserve"> </w:t>
+      </w:r>
+      <w:proofErr w:type="spellStart"/>
+      <w:r>
+        <w:rPr>
+          <w:rFonts w:ascii="Consolas" w:hAnsi="Consolas" w:cs="Consolas"/>
+          <w:color w:val="000000"/>
+          <w:sz w:val="19"/>
+          <w:szCs w:val="19"/>
+          <w:lang w:val="en-US"/>
+        </w:rPr>
+        <w:t>cn</w:t>
+      </w:r>
+      <w:proofErr w:type="spellEnd"/>
+      <w:r>
+        <w:rPr>
+          <w:rFonts w:ascii="Consolas" w:hAnsi="Consolas" w:cs="Consolas"/>
+          <w:color w:val="000000"/>
+          <w:sz w:val="19"/>
+          <w:szCs w:val="19"/>
+          <w:lang w:val="en-US"/>
+        </w:rPr>
+        <w:t xml:space="preserve"> = </w:t>
+      </w:r>
+      <w:r>
+        <w:rPr>
+          <w:rFonts w:ascii="Consolas" w:hAnsi="Consolas" w:cs="Consolas"/>
+          <w:color w:val="0000FF"/>
+          <w:sz w:val="19"/>
+          <w:szCs w:val="19"/>
+          <w:lang w:val="en-US"/>
+        </w:rPr>
+        <w:t>new</w:t>
+      </w:r>
+      <w:r>
+        <w:rPr>
+          <w:rFonts w:ascii="Consolas" w:hAnsi="Consolas" w:cs="Consolas"/>
+          <w:color w:val="000000"/>
+          <w:sz w:val="19"/>
+          <w:szCs w:val="19"/>
+          <w:lang w:val="en-US"/>
+        </w:rPr>
+        <w:t xml:space="preserve"> </w:t>
+      </w:r>
+      <w:proofErr w:type="gramStart"/>
+      <w:r>
+        <w:rPr>
+          <w:rFonts w:ascii="Consolas" w:hAnsi="Consolas" w:cs="Consolas"/>
+          <w:color w:val="000000"/>
+          <w:sz w:val="19"/>
+          <w:szCs w:val="19"/>
+          <w:lang w:val="en-US"/>
+        </w:rPr>
+        <w:t>SqlConnection(</w:t>
+      </w:r>
+      <w:proofErr w:type="gramEnd"/>
+      <w:r>
+        <w:rPr>
+          <w:rFonts w:ascii="Consolas" w:hAnsi="Consolas" w:cs="Consolas"/>
+          <w:color w:val="000000"/>
+          <w:sz w:val="19"/>
+          <w:szCs w:val="19"/>
+          <w:lang w:val="en-US"/>
+        </w:rPr>
+        <w:t>ConfigurationManager.ConnectionStrings[</w:t>
+      </w:r>
+      <w:r>
+        <w:rPr>
+          <w:rFonts w:ascii="Consolas" w:hAnsi="Consolas" w:cs="Consolas"/>
+          <w:color w:val="A31515"/>
+          <w:sz w:val="19"/>
+          <w:szCs w:val="19"/>
+          <w:lang w:val="en-US"/>
+        </w:rPr>
+        <w:t>"sqlconex"</w:t>
+      </w:r>
+      <w:r>
+        <w:rPr>
+          <w:rFonts w:ascii="Consolas" w:hAnsi="Consolas" w:cs="Consolas"/>
+          <w:color w:val="000000"/>
+          <w:sz w:val="19"/>
+          <w:szCs w:val="19"/>
+          <w:lang w:val="en-US"/>
+        </w:rPr>
+        <w:t>].ConnectionString);</w:t>
+      </w:r>
+    </w:p>
+    <w:p>
+      <w:pPr>
+        <w:autoSpaceDE w:val="0"/>
+        <w:autoSpaceDN w:val="0"/>
+        <w:adjustRightInd w:val="0"/>
+        <w:spacing w:after="0" w:line="240" w:lineRule="auto"/>
+        <w:rPr>
+          <w:rFonts w:ascii="Consolas" w:hAnsi="Consolas" w:cs="Consolas"/>
+          <w:color w:val="000000"/>
+          <w:sz w:val="19"/>
+          <w:szCs w:val="19"/>
+          <w:lang w:val="en-US"/>
+        </w:rPr>
+      </w:pPr>
+    </w:p>
+    <w:p>
+      <w:pPr>
+        <w:autoSpaceDE w:val="0"/>
+        <w:autoSpaceDN w:val="0"/>
+        <w:adjustRightInd w:val="0"/>
+        <w:spacing w:after="0" w:line="240" w:lineRule="auto"/>
+        <w:rPr>
+          <w:rFonts w:ascii="Consolas" w:hAnsi="Consolas" w:cs="Consolas"/>
+          <w:color w:val="000000"/>
+          <w:sz w:val="19"/>
+          <w:szCs w:val="19"/>
+          <w:lang w:val="en-US"/>
+        </w:rPr>
+      </w:pPr>
+      <w:r>
+        <w:rPr>
+          <w:rFonts w:ascii="Consolas" w:hAnsi="Consolas" w:cs="Consolas"/>
+          <w:color w:val="000000"/>
+          <w:sz w:val="19"/>
+          <w:szCs w:val="19"/>
+          <w:lang w:val="en-US"/>
+        </w:rPr>
+        <w:t xml:space="preserve">        </w:t>
+      </w:r>
+      <w:r>
+        <w:rPr>
+          <w:rFonts w:ascii="Consolas" w:hAnsi="Consolas" w:cs="Consolas"/>
+          <w:color w:val="0000FF"/>
+          <w:sz w:val="19"/>
+          <w:szCs w:val="19"/>
+          <w:lang w:val="en-US"/>
+        </w:rPr>
+        <w:t>public</w:t>
+      </w:r>
+      <w:r>
+        <w:rPr>
+          <w:rFonts w:ascii="Consolas" w:hAnsi="Consolas" w:cs="Consolas"/>
+          <w:color w:val="000000"/>
+          <w:sz w:val="19"/>
+          <w:szCs w:val="19"/>
+          <w:lang w:val="en-US"/>
+        </w:rPr>
+        <w:t xml:space="preserve"> </w:t>
+      </w:r>
+      <w:proofErr w:type="spellStart"/>
+      <w:r>
+        <w:rPr>
+          <w:rFonts w:ascii="Consolas" w:hAnsi="Consolas" w:cs="Consolas"/>
+          <w:color w:val="000000"/>
+          <w:sz w:val="19"/>
+          <w:szCs w:val="19"/>
+          <w:lang w:val="en-US"/>
+        </w:rPr>
+        <w:t>DataTable</w:t>
+      </w:r>
+      <w:proofErr w:type="spellEnd"/>
+      <w:r>
+        <w:rPr>
+          <w:rFonts w:ascii="Consolas" w:hAnsi="Consolas" w:cs="Consolas"/>
+          <w:color w:val="000000"/>
+          <w:sz w:val="19"/>
+          <w:szCs w:val="19"/>
+          <w:lang w:val="en-US"/>
+        </w:rPr>
+        <w:t xml:space="preserve"> </w:t>
+      </w:r>
+      <w:proofErr w:type="spellStart"/>
+      <w:proofErr w:type="gramStart"/>
+      <w:r>
+        <w:rPr>
+          <w:rFonts w:ascii="Consolas" w:hAnsi="Consolas" w:cs="Consolas"/>
+          <w:color w:val="000000"/>
+          <w:sz w:val="19"/>
+          <w:szCs w:val="19"/>
+          <w:lang w:val="en-US"/>
+        </w:rPr>
+        <w:t>Listado</w:t>
+      </w:r>
+      <w:proofErr w:type="spellEnd"/>
+      <w:r>
+        <w:rPr>
+          <w:rFonts w:ascii="Consolas" w:hAnsi="Consolas" w:cs="Consolas"/>
+          <w:color w:val="000000"/>
+          <w:sz w:val="19"/>
+          <w:szCs w:val="19"/>
+          <w:lang w:val="en-US"/>
+        </w:rPr>
+        <w:t>(</w:t>
+      </w:r>
+      <w:proofErr w:type="gramEnd"/>
+      <w:r>
+        <w:rPr>
+          <w:rFonts w:ascii="Consolas" w:hAnsi="Consolas" w:cs="Consolas"/>
+          <w:color w:val="000000"/>
+          <w:sz w:val="19"/>
+          <w:szCs w:val="19"/>
+          <w:lang w:val="en-US"/>
+        </w:rPr>
+        <w:t>)</w:t>
+      </w:r>
+    </w:p>
+    <w:p>
+      <w:pPr>
+        <w:autoSpaceDE w:val="0"/>
+        <w:autoSpaceDN w:val="0"/>
+        <w:adjustRightInd w:val="0"/>
+        <w:spacing w:after="0" w:line="240" w:lineRule="auto"/>
+        <w:rPr>
+          <w:rFonts w:ascii="Consolas" w:hAnsi="Consolas" w:cs="Consolas"/>
+          <w:color w:val="000000"/>
+          <w:sz w:val="19"/>
+          <w:szCs w:val="19"/>
+          <w:lang w:val="en-US"/>
+        </w:rPr>
+      </w:pPr>
+      <w:r>
+        <w:rPr>
+          <w:rFonts w:ascii="Consolas" w:hAnsi="Consolas" w:cs="Consolas"/>
+          <w:color w:val="000000"/>
+          <w:sz w:val="19"/>
+          <w:szCs w:val="19"/>
+          <w:lang w:val="en-US"/>
+        </w:rPr>
+        <w:t xml:space="preserve">        {</w:t>
+      </w:r>
+    </w:p>
+    <w:p>
+      <w:pPr>
+        <w:autoSpaceDE w:val="0"/>
+        <w:autoSpaceDN w:val="0"/>
+        <w:adjustRightInd w:val="0"/>
+        <w:spacing w:after="0" w:line="240" w:lineRule="auto"/>
+        <w:rPr>
+          <w:rFonts w:ascii="Consolas" w:hAnsi="Consolas" w:cs="Consolas"/>
+          <w:color w:val="000000"/>
+          <w:sz w:val="19"/>
+          <w:szCs w:val="19"/>
+          <w:lang w:val="en-US"/>
+        </w:rPr>
+      </w:pPr>
+      <w:r>
+        <w:rPr>
+          <w:rFonts w:ascii="Consolas" w:hAnsi="Consolas" w:cs="Consolas"/>
+          <w:color w:val="000000"/>
+          <w:sz w:val="19"/>
+          <w:szCs w:val="19"/>
+          <w:lang w:val="en-US"/>
+        </w:rPr>
+        <w:t xml:space="preserve">            </w:t>
+      </w:r>
+      <w:proofErr w:type="spellStart"/>
+      <w:r>
+        <w:rPr>
+          <w:rFonts w:ascii="Consolas" w:hAnsi="Consolas" w:cs="Consolas"/>
+          <w:color w:val="000000"/>
+          <w:sz w:val="19"/>
+          <w:szCs w:val="19"/>
+          <w:lang w:val="en-US"/>
+        </w:rPr>
+        <w:t>SqlCommand</w:t>
+      </w:r>
+      <w:proofErr w:type="spellEnd"/>
+      <w:r>
+        <w:rPr>
+          <w:rFonts w:ascii="Consolas" w:hAnsi="Consolas" w:cs="Consolas"/>
+          <w:color w:val="000000"/>
+          <w:sz w:val="19"/>
+          <w:szCs w:val="19"/>
+          <w:lang w:val="en-US"/>
+        </w:rPr>
+        <w:t xml:space="preserve"> </w:t>
+      </w:r>
+      <w:proofErr w:type="spellStart"/>
+      <w:r>
+        <w:rPr>
+          <w:rFonts w:ascii="Consolas" w:hAnsi="Consolas" w:cs="Consolas"/>
+          <w:color w:val="000000"/>
+          <w:sz w:val="19"/>
+          <w:szCs w:val="19"/>
+          <w:lang w:val="en-US"/>
+        </w:rPr>
+        <w:t>cmd</w:t>
+      </w:r>
+      <w:proofErr w:type="spellEnd"/>
+      <w:r>
+        <w:rPr>
+          <w:rFonts w:ascii="Consolas" w:hAnsi="Consolas" w:cs="Consolas"/>
+          <w:color w:val="000000"/>
+          <w:sz w:val="19"/>
+          <w:szCs w:val="19"/>
+          <w:lang w:val="en-US"/>
+        </w:rPr>
+        <w:t xml:space="preserve"> = </w:t>
+      </w:r>
+      <w:r>
+        <w:rPr>
+          <w:rFonts w:ascii="Consolas" w:hAnsi="Consolas" w:cs="Consolas"/>
+          <w:color w:val="0000FF"/>
+          <w:sz w:val="19"/>
+          <w:szCs w:val="19"/>
+          <w:lang w:val="en-US"/>
+        </w:rPr>
+        <w:t>new</w:t>
+      </w:r>
+      <w:r>
+        <w:rPr>
+          <w:rFonts w:ascii="Consolas" w:hAnsi="Consolas" w:cs="Consolas"/>
+          <w:color w:val="000000"/>
+          <w:sz w:val="19"/>
+          <w:szCs w:val="19"/>
+          <w:lang w:val="en-US"/>
+        </w:rPr>
+        <w:t xml:space="preserve"> </w:t>
+      </w:r>
+      <w:proofErr w:type="spellStart"/>
+      <w:proofErr w:type="gramStart"/>
+      <w:r>
+        <w:rPr>
+          <w:rFonts w:ascii="Consolas" w:hAnsi="Consolas" w:cs="Consolas"/>
+          <w:color w:val="000000"/>
+          <w:sz w:val="19"/>
+          <w:szCs w:val="19"/>
+          <w:lang w:val="en-US"/>
+        </w:rPr>
+        <w:t>SqlCommand</w:t>
+      </w:r>
+      <w:proofErr w:type="spellEnd"/>
+      <w:r>
+        <w:rPr>
+          <w:rFonts w:ascii="Consolas" w:hAnsi="Consolas" w:cs="Consolas"/>
+          <w:color w:val="000000"/>
+          <w:sz w:val="19"/>
+          <w:szCs w:val="19"/>
+          <w:lang w:val="en-US"/>
+        </w:rPr>
+        <w:t>(</w:t>
+      </w:r>
+      <w:proofErr w:type="gramEnd"/>
+      <w:r>
+        <w:rPr>
+          <w:rFonts w:ascii="Consolas" w:hAnsi="Consolas" w:cs="Consolas"/>
+          <w:color w:val="A31515"/>
+          <w:sz w:val="19"/>
+          <w:szCs w:val="19"/>
+          <w:lang w:val="en-US"/>
+        </w:rPr>
+        <w:t>"</w:t>
+      </w:r>
+      <w:proofErr w:type="spellStart"/>
+      <w:r>
+        <w:rPr>
+          <w:rFonts w:ascii="Consolas" w:hAnsi="Consolas" w:cs="Consolas"/>
+          <w:color w:val="A31515"/>
+          <w:sz w:val="19"/>
+          <w:szCs w:val="19"/>
+          <w:lang w:val="en-US"/>
+        </w:rPr>
+        <w:t>sp_listar</w:t>
+      </w:r>
+      <w:proofErr w:type="spellEnd"/>
+      <w:r>
+        <w:rPr>
+          <w:rFonts w:ascii="Consolas" w:hAnsi="Consolas" w:cs="Consolas"/>
+          <w:color w:val="A31515"/>
+          <w:sz w:val="19"/>
+          <w:szCs w:val="19"/>
+          <w:lang w:val="en-US"/>
+        </w:rPr>
+        <w:t>"</w:t>
+      </w:r>
+      <w:r>
+        <w:rPr>
+          <w:rFonts w:ascii="Consolas" w:hAnsi="Consolas" w:cs="Consolas"/>
+          <w:color w:val="000000"/>
+          <w:sz w:val="19"/>
+          <w:szCs w:val="19"/>
+          <w:lang w:val="en-US"/>
+        </w:rPr>
+        <w:t xml:space="preserve">, </w:t>
+      </w:r>
+      <w:proofErr w:type="spellStart"/>
+      <w:r>
+        <w:rPr>
+          <w:rFonts w:ascii="Consolas" w:hAnsi="Consolas" w:cs="Consolas"/>
+          <w:color w:val="000000"/>
+          <w:sz w:val="19"/>
+          <w:szCs w:val="19"/>
+          <w:lang w:val="en-US"/>
+        </w:rPr>
+        <w:t>cn</w:t>
+      </w:r>
+      <w:proofErr w:type="spellEnd"/>
+      <w:r>
+        <w:rPr>
+          <w:rFonts w:ascii="Consolas" w:hAnsi="Consolas" w:cs="Consolas"/>
+          <w:color w:val="000000"/>
+          <w:sz w:val="19"/>
+          <w:szCs w:val="19"/>
+          <w:lang w:val="en-US"/>
+        </w:rPr>
+        <w:t>);</w:t>
+      </w:r>
+    </w:p>
+    <w:p>
+      <w:pPr>
+        <w:autoSpaceDE w:val="0"/>
+        <w:autoSpaceDN w:val="0"/>
+        <w:adjustRightInd w:val="0"/>
+        <w:spacing w:after="0" w:line="240" w:lineRule="auto"/>
+        <w:rPr>
+          <w:rFonts w:ascii="Consolas" w:hAnsi="Consolas" w:cs="Consolas"/>
+          <w:color w:val="000000"/>
+          <w:sz w:val="19"/>
+          <w:szCs w:val="19"/>
+          <w:lang w:val="en-US"/>
+        </w:rPr>
+      </w:pPr>
+      <w:r>
+        <w:rPr>
+          <w:rFonts w:ascii="Consolas" w:hAnsi="Consolas" w:cs="Consolas"/>
+          <w:color w:val="000000"/>
+          <w:sz w:val="19"/>
+          <w:szCs w:val="19"/>
+          <w:lang w:val="en-US"/>
+        </w:rPr>
+        <w:t xml:space="preserve">            </w:t>
+      </w:r>
+      <w:proofErr w:type="spellStart"/>
+      <w:proofErr w:type="gramStart"/>
+      <w:r>
+        <w:rPr>
+          <w:rFonts w:ascii="Consolas" w:hAnsi="Consolas" w:cs="Consolas"/>
+          <w:color w:val="000000"/>
+          <w:sz w:val="19"/>
+          <w:szCs w:val="19"/>
+          <w:lang w:val="en-US"/>
+        </w:rPr>
+        <w:t>cmd.CommandType</w:t>
+      </w:r>
+      <w:proofErr w:type="spellEnd"/>
+      <w:proofErr w:type="gramEnd"/>
+      <w:r>
+        <w:rPr>
+          <w:rFonts w:ascii="Consolas" w:hAnsi="Consolas" w:cs="Consolas"/>
+          <w:color w:val="000000"/>
+          <w:sz w:val="19"/>
+          <w:szCs w:val="19"/>
+          <w:lang w:val="en-US"/>
+        </w:rPr>
+        <w:t xml:space="preserve"> = </w:t>
+      </w:r>
+      <w:proofErr w:type="spellStart"/>
+      <w:r>
+        <w:rPr>
+          <w:rFonts w:ascii="Consolas" w:hAnsi="Consolas" w:cs="Consolas"/>
+          <w:color w:val="000000"/>
+          <w:sz w:val="19"/>
+          <w:szCs w:val="19"/>
+          <w:lang w:val="en-US"/>
+        </w:rPr>
+        <w:t>CommandType.StoredProcedure</w:t>
+      </w:r>
+      <w:proofErr w:type="spellEnd"/>
+      <w:r>
+        <w:rPr>
+          <w:rFonts w:ascii="Consolas" w:hAnsi="Consolas" w:cs="Consolas"/>
+          <w:color w:val="000000"/>
+          <w:sz w:val="19"/>
+          <w:szCs w:val="19"/>
+          <w:lang w:val="en-US"/>
+        </w:rPr>
+        <w:t>;</w:t>
+      </w:r>
+    </w:p>
+    <w:p>
+      <w:pPr>
+        <w:autoSpaceDE w:val="0"/>
+        <w:autoSpaceDN w:val="0"/>
+        <w:adjustRightInd w:val="0"/>
+        <w:spacing w:after="0" w:line="240" w:lineRule="auto"/>
+        <w:rPr>
+          <w:rFonts w:ascii="Consolas" w:hAnsi="Consolas" w:cs="Consolas"/>
+          <w:color w:val="000000"/>
+          <w:sz w:val="19"/>
+          <w:szCs w:val="19"/>
+          <w:lang w:val="en-US"/>
+        </w:rPr>
+      </w:pPr>
+      <w:r>
+        <w:rPr>
+          <w:rFonts w:ascii="Consolas" w:hAnsi="Consolas" w:cs="Consolas"/>
+          <w:color w:val="000000"/>
+          <w:sz w:val="19"/>
+          <w:szCs w:val="19"/>
+          <w:lang w:val="en-US"/>
+        </w:rPr>
+        <w:t xml:space="preserve">            </w:t>
+      </w:r>
+      <w:proofErr w:type="spellStart"/>
+      <w:r>
+        <w:rPr>
+          <w:rFonts w:ascii="Consolas" w:hAnsi="Consolas" w:cs="Consolas"/>
+          <w:color w:val="000000"/>
+          <w:sz w:val="19"/>
+          <w:szCs w:val="19"/>
+          <w:lang w:val="en-US"/>
+        </w:rPr>
+        <w:t>SqlDataAdapter</w:t>
+      </w:r>
+      <w:proofErr w:type="spellEnd"/>
+      <w:r>
+        <w:rPr>
+          <w:rFonts w:ascii="Consolas" w:hAnsi="Consolas" w:cs="Consolas"/>
+          <w:color w:val="000000"/>
+          <w:sz w:val="19"/>
+          <w:szCs w:val="19"/>
+          <w:lang w:val="en-US"/>
+        </w:rPr>
+        <w:t xml:space="preserve"> da = </w:t>
+      </w:r>
+      <w:r>
+        <w:rPr>
+          <w:rFonts w:ascii="Consolas" w:hAnsi="Consolas" w:cs="Consolas"/>
+          <w:color w:val="0000FF"/>
+          <w:sz w:val="19"/>
+          <w:szCs w:val="19"/>
+          <w:lang w:val="en-US"/>
+        </w:rPr>
+        <w:t>new</w:t>
+      </w:r>
+      <w:r>
+        <w:rPr>
+          <w:rFonts w:ascii="Consolas" w:hAnsi="Consolas" w:cs="Consolas"/>
+          <w:color w:val="000000"/>
+          <w:sz w:val="19"/>
+          <w:szCs w:val="19"/>
+          <w:lang w:val="en-US"/>
+        </w:rPr>
+        <w:t xml:space="preserve"> </w:t>
+      </w:r>
+      <w:proofErr w:type="spellStart"/>
+      <w:r>
+        <w:rPr>
+          <w:rFonts w:ascii="Consolas" w:hAnsi="Consolas" w:cs="Consolas"/>
+          <w:color w:val="000000"/>
+          <w:sz w:val="19"/>
+          <w:szCs w:val="19"/>
+          <w:lang w:val="en-US"/>
+        </w:rPr>
+        <w:t>SqlDataAdapter</w:t>
+      </w:r>
+      <w:proofErr w:type="spellEnd"/>
+      <w:r>
+        <w:rPr>
+          <w:rFonts w:ascii="Consolas" w:hAnsi="Consolas" w:cs="Consolas"/>
+          <w:color w:val="000000"/>
+          <w:sz w:val="19"/>
+          <w:szCs w:val="19"/>
+          <w:lang w:val="en-US"/>
+        </w:rPr>
+        <w:t>(</w:t>
+      </w:r>
+      <w:proofErr w:type="spellStart"/>
+      <w:r>
+        <w:rPr>
+          <w:rFonts w:ascii="Consolas" w:hAnsi="Consolas" w:cs="Consolas"/>
+          <w:color w:val="000000"/>
+          <w:sz w:val="19"/>
+          <w:szCs w:val="19"/>
+          <w:lang w:val="en-US"/>
+        </w:rPr>
+        <w:t>cmd</w:t>
+      </w:r>
+      <w:proofErr w:type="spellEnd"/>
+      <w:r>
+        <w:rPr>
+          <w:rFonts w:ascii="Consolas" w:hAnsi="Consolas" w:cs="Consolas"/>
+          <w:color w:val="000000"/>
+          <w:sz w:val="19"/>
+          <w:szCs w:val="19"/>
+          <w:lang w:val="en-US"/>
+        </w:rPr>
+        <w:t>);</w:t>
+      </w:r>
+    </w:p>
+    <w:p>
+      <w:pPr>
+        <w:autoSpaceDE w:val="0"/>
+        <w:autoSpaceDN w:val="0"/>
+        <w:adjustRightInd w:val="0"/>
+        <w:spacing w:after="0" w:line="240" w:lineRule="auto"/>
+        <w:rPr>
+          <w:rFonts w:ascii="Consolas" w:hAnsi="Consolas" w:cs="Consolas"/>
+          <w:color w:val="000000"/>
+          <w:sz w:val="19"/>
+          <w:szCs w:val="19"/>
+          <w:lang w:val="en-US"/>
+        </w:rPr>
+      </w:pPr>
+      <w:r>
+        <w:rPr>
+          <w:rFonts w:ascii="Consolas" w:hAnsi="Consolas" w:cs="Consolas"/>
+          <w:color w:val="000000"/>
+          <w:sz w:val="19"/>
+          <w:szCs w:val="19"/>
+          <w:lang w:val="en-US"/>
+        </w:rPr>
+        <w:t xml:space="preserve">            </w:t>
+      </w:r>
+      <w:proofErr w:type="spellStart"/>
+      <w:r>
+        <w:rPr>
+          <w:rFonts w:ascii="Consolas" w:hAnsi="Consolas" w:cs="Consolas"/>
+          <w:color w:val="000000"/>
+          <w:sz w:val="19"/>
+          <w:szCs w:val="19"/>
+          <w:lang w:val="en-US"/>
+        </w:rPr>
+        <w:t>DataTable</w:t>
+      </w:r>
+      <w:proofErr w:type="spellEnd"/>
+      <w:r>
+        <w:rPr>
+          <w:rFonts w:ascii="Consolas" w:hAnsi="Consolas" w:cs="Consolas"/>
+          <w:color w:val="000000"/>
+          <w:sz w:val="19"/>
+          <w:szCs w:val="19"/>
+          <w:lang w:val="en-US"/>
+        </w:rPr>
+        <w:t xml:space="preserve"> dt = </w:t>
+      </w:r>
+      <w:r>
+        <w:rPr>
+          <w:rFonts w:ascii="Consolas" w:hAnsi="Consolas" w:cs="Consolas"/>
+          <w:color w:val="0000FF"/>
+          <w:sz w:val="19"/>
+          <w:szCs w:val="19"/>
+          <w:lang w:val="en-US"/>
+        </w:rPr>
+        <w:t>new</w:t>
+      </w:r>
+      <w:r>
+        <w:rPr>
+          <w:rFonts w:ascii="Consolas" w:hAnsi="Consolas" w:cs="Consolas"/>
+          <w:color w:val="000000"/>
+          <w:sz w:val="19"/>
+          <w:szCs w:val="19"/>
+          <w:lang w:val="en-US"/>
+        </w:rPr>
+        <w:t xml:space="preserve"> </w:t>
+      </w:r>
+      <w:proofErr w:type="spellStart"/>
+      <w:proofErr w:type="gramStart"/>
+      <w:r>
+        <w:rPr>
+          <w:rFonts w:ascii="Consolas" w:hAnsi="Consolas" w:cs="Consolas"/>
+          <w:color w:val="000000"/>
+          <w:sz w:val="19"/>
+          <w:szCs w:val="19"/>
+          <w:lang w:val="en-US"/>
+        </w:rPr>
+        <w:t>DataTable</w:t>
+      </w:r>
+      <w:proofErr w:type="spellEnd"/>
+      <w:r>
+        <w:rPr>
+          <w:rFonts w:ascii="Consolas" w:hAnsi="Consolas" w:cs="Consolas"/>
+          <w:color w:val="000000"/>
+          <w:sz w:val="19"/>
+          <w:szCs w:val="19"/>
+          <w:lang w:val="en-US"/>
+        </w:rPr>
+        <w:t>(</w:t>
+      </w:r>
+      <w:proofErr w:type="gramEnd"/>
+      <w:r>
+        <w:rPr>
+          <w:rFonts w:ascii="Consolas" w:hAnsi="Consolas" w:cs="Consolas"/>
+          <w:color w:val="000000"/>
+          <w:sz w:val="19"/>
+          <w:szCs w:val="19"/>
+          <w:lang w:val="en-US"/>
+        </w:rPr>
+        <w:t>);</w:t>
+      </w:r>
+    </w:p>
+    <w:p>
+      <w:pPr>
+        <w:autoSpaceDE w:val="0"/>
+        <w:autoSpaceDN w:val="0"/>
+        <w:adjustRightInd w:val="0"/>
+        <w:spacing w:after="0" w:line="240" w:lineRule="auto"/>
+        <w:rPr>
+          <w:rFonts w:ascii="Consolas" w:hAnsi="Consolas" w:cs="Consolas"/>
+          <w:color w:val="000000"/>
+          <w:sz w:val="19"/>
+          <w:szCs w:val="19"/>
+          <w:lang w:val="en-US"/>
+        </w:rPr>
+      </w:pPr>
+      <w:r>
+        <w:rPr>
+          <w:rFonts w:ascii="Consolas" w:hAnsi="Consolas" w:cs="Consolas"/>
+          <w:color w:val="000000"/>
+          <w:sz w:val="19"/>
+          <w:szCs w:val="19"/>
+          <w:lang w:val="en-US"/>
+        </w:rPr>
+        <w:t xml:space="preserve">            </w:t>
+      </w:r>
+      <w:proofErr w:type="spellStart"/>
+      <w:proofErr w:type="gramStart"/>
+      <w:r>
+        <w:rPr>
+          <w:rFonts w:ascii="Consolas" w:hAnsi="Consolas" w:cs="Consolas"/>
+          <w:color w:val="000000"/>
+          <w:sz w:val="19"/>
+          <w:szCs w:val="19"/>
+          <w:lang w:val="en-US"/>
+        </w:rPr>
+        <w:t>da.Fill</w:t>
+      </w:r>
+      <w:proofErr w:type="spellEnd"/>
+      <w:proofErr w:type="gramEnd"/>
+      <w:r>
+        <w:rPr>
+          <w:rFonts w:ascii="Consolas" w:hAnsi="Consolas" w:cs="Consolas"/>
+          <w:color w:val="000000"/>
+          <w:sz w:val="19"/>
+          <w:szCs w:val="19"/>
+          <w:lang w:val="en-US"/>
+        </w:rPr>
+        <w:t>(dt);</w:t>
+      </w:r>
+    </w:p>
+    <w:p>
+      <w:pPr>
+        <w:autoSpaceDE w:val="0"/>
+        <w:autoSpaceDN w:val="0"/>
+        <w:adjustRightInd w:val="0"/>
+        <w:spacing w:after="0" w:line="240" w:lineRule="auto"/>
+        <w:rPr>
+          <w:rFonts w:ascii="Consolas" w:hAnsi="Consolas" w:cs="Consolas"/>
+          <w:color w:val="000000"/>
+          <w:sz w:val="19"/>
+          <w:szCs w:val="19"/>
+        </w:rPr>
+      </w:pPr>
+      <w:r>
+        <w:rPr>
+          <w:rFonts w:ascii="Consolas" w:hAnsi="Consolas" w:cs="Consolas"/>
+          <w:color w:val="000000"/>
+          <w:sz w:val="19"/>
+          <w:szCs w:val="19"/>
+          <w:lang w:val="en-US"/>
+        </w:rPr>
+        <w:t xml:space="preserve">            </w:t>
+      </w:r>
+      <w:proofErr w:type="spellStart"/>
+      <w:r>
+        <w:rPr>
+          <w:rFonts w:ascii="Consolas" w:hAnsi="Consolas" w:cs="Consolas"/>
+          <w:color w:val="0000FF"/>
+          <w:sz w:val="19"/>
+          <w:szCs w:val="19"/>
+        </w:rPr>
+        <w:t>return</w:t>
+      </w:r>
+      <w:proofErr w:type="spellEnd"/>
+      <w:r>
+        <w:rPr>
+          <w:rFonts w:ascii="Consolas" w:hAnsi="Consolas" w:cs="Consolas"/>
+          <w:color w:val="000000"/>
+          <w:sz w:val="19"/>
+          <w:szCs w:val="19"/>
+        </w:rPr>
+        <w:t xml:space="preserve"> </w:t>
+      </w:r>
+      <w:proofErr w:type="spellStart"/>
+      <w:r>
+        <w:rPr>
+          <w:rFonts w:ascii="Consolas" w:hAnsi="Consolas" w:cs="Consolas"/>
+          <w:color w:val="000000"/>
+          <w:sz w:val="19"/>
+          <w:szCs w:val="19"/>
+        </w:rPr>
+        <w:t>dt</w:t>
+      </w:r>
+      <w:proofErr w:type="spellEnd"/>
+      <w:r>
+        <w:rPr>
+          <w:rFonts w:ascii="Consolas" w:hAnsi="Consolas" w:cs="Consolas"/>
+          <w:color w:val="000000"/>
+          <w:sz w:val="19"/>
+          <w:szCs w:val="19"/>
+        </w:rPr>
+        <w:t>;</w:t>
+      </w:r>
+    </w:p>
+    <w:p>
+      <w:pPr>
+        <w:rPr>
+          <w:rFonts w:ascii="Consolas" w:hAnsi="Consolas" w:cs="Consolas"/>
+          <w:color w:val="000000"/>
+          <w:sz w:val="19"/>
+          <w:szCs w:val="19"/>
+        </w:rPr>
+      </w:pPr>
+      <w:r>
+        <w:rPr>
+          <w:rFonts w:ascii="Consolas" w:hAnsi="Consolas" w:cs="Consolas"/>
+          <w:color w:val="000000"/>
+          <w:sz w:val="19"/>
+          <w:szCs w:val="19"/>
+        </w:rPr>
+        <w:t xml:space="preserve">        }</w:t>
+      </w:r>
+    </w:p>
+    <w:p>
+      <w:pPr>
+        <w:rPr>
+          <w:rFonts w:ascii="Consolas" w:hAnsi="Consolas" w:cs="Consolas"/>
+          <w:color w:val="000000"/>
+          <w:sz w:val="19"/>
+          <w:szCs w:val="19"/>
+          <w:u w:val="single"/>
+        </w:rPr>
+      </w:pPr>
+    </w:p>
+    <w:p>
+      <w:pPr>
+        <w:rPr>
+          <w:rFonts w:ascii="Consolas" w:hAnsi="Consolas" w:cs="Consolas"/>
+          <w:color w:val="000000"/>
+          <w:sz w:val="19"/>
+          <w:szCs w:val="19"/>
+          <w:u w:val="single"/>
+          <w:lang w:val="en-US"/>
+        </w:rPr>
+      </w:pPr>
+      <w:proofErr w:type="spellStart"/>
+      <w:r>
+        <w:rPr>
+          <w:rFonts w:ascii="Consolas" w:hAnsi="Consolas" w:cs="Consolas"/>
+          <w:color w:val="000000"/>
+          <w:sz w:val="19"/>
+          <w:szCs w:val="19"/>
+          <w:u w:val="single"/>
+          <w:lang w:val="en-US"/>
+        </w:rPr>
+        <w:t>Creamos</w:t>
+      </w:r>
+      <w:proofErr w:type="spellEnd"/>
+      <w:r>
+        <w:rPr>
+          <w:rFonts w:ascii="Consolas" w:hAnsi="Consolas" w:cs="Consolas"/>
+          <w:color w:val="000000"/>
+          <w:sz w:val="19"/>
+          <w:szCs w:val="19"/>
+          <w:u w:val="single"/>
+          <w:lang w:val="en-US"/>
+        </w:rPr>
+        <w:t xml:space="preserve"> el </w:t>
+      </w:r>
+      <w:proofErr w:type="spellStart"/>
+      <w:r>
+        <w:rPr>
+          <w:rFonts w:ascii="Consolas" w:hAnsi="Consolas" w:cs="Consolas"/>
+          <w:color w:val="000000"/>
+          <w:sz w:val="19"/>
+          <w:szCs w:val="19"/>
+          <w:u w:val="single"/>
+          <w:lang w:val="en-US"/>
+        </w:rPr>
+        <w:t>Sp_Listar</w:t>
+      </w:r>
+      <w:proofErr w:type="spellEnd"/>
+    </w:p>
+    <w:p>
+      <w:pPr>
+        <w:autoSpaceDE w:val="0"/>
+        <w:autoSpaceDN w:val="0"/>
+        <w:adjustRightInd w:val="0"/>
+        <w:spacing w:after="0" w:line="240" w:lineRule="auto"/>
+        <w:rPr>
+          <w:rFonts w:ascii="Courier New" w:hAnsi="Courier New" w:cs="Courier New"/>
+          <w:noProof/>
+          <w:color w:val="008080"/>
+          <w:sz w:val="20"/>
+          <w:szCs w:val="20"/>
+          <w:lang w:val="en-US"/>
+        </w:rPr>
+      </w:pPr>
+      <w:r>
+        <w:rPr>
+          <w:rFonts w:ascii="Courier New" w:hAnsi="Courier New" w:cs="Courier New"/>
+          <w:noProof/>
+          <w:color w:val="0000FF"/>
+          <w:sz w:val="20"/>
+          <w:szCs w:val="20"/>
+          <w:lang w:val="en-US"/>
+        </w:rPr>
+        <w:t>create</w:t>
+      </w:r>
+      <w:r>
+        <w:rPr>
+          <w:rFonts w:ascii="Courier New" w:hAnsi="Courier New" w:cs="Courier New"/>
+          <w:noProof/>
+          <w:sz w:val="20"/>
+          <w:szCs w:val="20"/>
+          <w:lang w:val="en-US"/>
+        </w:rPr>
+        <w:t xml:space="preserve"> </w:t>
+      </w:r>
+      <w:r>
+        <w:rPr>
+          <w:rFonts w:ascii="Courier New" w:hAnsi="Courier New" w:cs="Courier New"/>
+          <w:noProof/>
+          <w:color w:val="0000FF"/>
+          <w:sz w:val="20"/>
+          <w:szCs w:val="20"/>
+          <w:lang w:val="en-US"/>
+        </w:rPr>
+        <w:t>procedure</w:t>
+      </w:r>
+      <w:r>
+        <w:rPr>
+          <w:rFonts w:ascii="Courier New" w:hAnsi="Courier New" w:cs="Courier New"/>
+          <w:noProof/>
+          <w:sz w:val="20"/>
+          <w:szCs w:val="20"/>
+          <w:lang w:val="en-US"/>
+        </w:rPr>
+        <w:t xml:space="preserve"> </w:t>
+      </w:r>
+      <w:r>
+        <w:rPr>
+          <w:rFonts w:ascii="Courier New" w:hAnsi="Courier New" w:cs="Courier New"/>
+          <w:noProof/>
+          <w:color w:val="008080"/>
+          <w:sz w:val="20"/>
+          <w:szCs w:val="20"/>
+          <w:lang w:val="en-US"/>
+        </w:rPr>
+        <w:t>sp_Listar</w:t>
+      </w:r>
+    </w:p>
+    <w:p>
+      <w:pPr>
+        <w:autoSpaceDE w:val="0"/>
+        <w:autoSpaceDN w:val="0"/>
+        <w:adjustRightInd w:val="0"/>
+        <w:spacing w:after="0" w:line="240" w:lineRule="auto"/>
+        <w:rPr>
+          <w:rFonts w:ascii="Courier New" w:hAnsi="Courier New" w:cs="Courier New"/>
+          <w:noProof/>
+          <w:color w:val="0000FF"/>
+          <w:sz w:val="20"/>
+          <w:szCs w:val="20"/>
+          <w:lang w:val="en-US"/>
+        </w:rPr>
+      </w:pPr>
+      <w:r>
+        <w:rPr>
+          <w:rFonts w:ascii="Courier New" w:hAnsi="Courier New" w:cs="Courier New"/>
+          <w:noProof/>
+          <w:color w:val="0000FF"/>
+          <w:sz w:val="20"/>
+          <w:szCs w:val="20"/>
+          <w:lang w:val="en-US"/>
+        </w:rPr>
+        <w:t>as</w:t>
+      </w:r>
+    </w:p>
+    <w:p>
+      <w:pPr>
+        <w:autoSpaceDE w:val="0"/>
+        <w:autoSpaceDN w:val="0"/>
+        <w:adjustRightInd w:val="0"/>
+        <w:spacing w:after="0" w:line="240" w:lineRule="auto"/>
+        <w:rPr>
+          <w:rFonts w:ascii="Courier New" w:hAnsi="Courier New" w:cs="Courier New"/>
+          <w:noProof/>
+          <w:color w:val="008080"/>
+          <w:sz w:val="20"/>
+          <w:szCs w:val="20"/>
+          <w:lang w:val="en-US"/>
+        </w:rPr>
+      </w:pPr>
+      <w:r>
+        <w:rPr>
+          <w:rFonts w:ascii="Courier New" w:hAnsi="Courier New" w:cs="Courier New"/>
+          <w:noProof/>
+          <w:color w:val="0000FF"/>
+          <w:sz w:val="20"/>
+          <w:szCs w:val="20"/>
+          <w:lang w:val="en-US"/>
+        </w:rPr>
+        <w:t>select</w:t>
+      </w:r>
+      <w:r>
+        <w:rPr>
+          <w:rFonts w:ascii="Courier New" w:hAnsi="Courier New" w:cs="Courier New"/>
+          <w:noProof/>
+          <w:sz w:val="20"/>
+          <w:szCs w:val="20"/>
+          <w:lang w:val="en-US"/>
+        </w:rPr>
+        <w:t xml:space="preserve"> </w:t>
+      </w:r>
+      <w:r>
+        <w:rPr>
+          <w:rFonts w:ascii="Courier New" w:hAnsi="Courier New" w:cs="Courier New"/>
+          <w:noProof/>
+          <w:color w:val="808080"/>
+          <w:sz w:val="20"/>
+          <w:szCs w:val="20"/>
+          <w:lang w:val="en-US"/>
+        </w:rPr>
+        <w:t>*</w:t>
+      </w:r>
+      <w:r>
+        <w:rPr>
+          <w:rFonts w:ascii="Courier New" w:hAnsi="Courier New" w:cs="Courier New"/>
+          <w:noProof/>
+          <w:sz w:val="20"/>
+          <w:szCs w:val="20"/>
+          <w:lang w:val="en-US"/>
+        </w:rPr>
+        <w:t xml:space="preserve"> </w:t>
+      </w:r>
+      <w:r>
+        <w:rPr>
+          <w:rFonts w:ascii="Courier New" w:hAnsi="Courier New" w:cs="Courier New"/>
+          <w:noProof/>
+          <w:color w:val="0000FF"/>
+          <w:sz w:val="20"/>
+          <w:szCs w:val="20"/>
+          <w:lang w:val="en-US"/>
+        </w:rPr>
+        <w:t>from</w:t>
+      </w:r>
+      <w:r>
+        <w:rPr>
+          <w:rFonts w:ascii="Courier New" w:hAnsi="Courier New" w:cs="Courier New"/>
+          <w:noProof/>
+          <w:sz w:val="20"/>
+          <w:szCs w:val="20"/>
+          <w:lang w:val="en-US"/>
+        </w:rPr>
+        <w:t xml:space="preserve"> </w:t>
+      </w:r>
+      <w:r>
+        <w:rPr>
+          <w:rFonts w:ascii="Courier New" w:hAnsi="Courier New" w:cs="Courier New"/>
+          <w:noProof/>
+          <w:color w:val="008080"/>
+          <w:sz w:val="20"/>
+          <w:szCs w:val="20"/>
+          <w:lang w:val="en-US"/>
+        </w:rPr>
+        <w:t>empleados</w:t>
+      </w:r>
+    </w:p>
+    <w:p>
+      <w:pPr>
+        <w:autoSpaceDE w:val="0"/>
+        <w:autoSpaceDN w:val="0"/>
+        <w:adjustRightInd w:val="0"/>
+        <w:spacing w:after="0" w:line="240" w:lineRule="auto"/>
+        <w:rPr>
+          <w:rFonts w:ascii="Courier New" w:hAnsi="Courier New" w:cs="Courier New"/>
+          <w:noProof/>
+          <w:color w:val="008080"/>
+          <w:sz w:val="20"/>
+          <w:szCs w:val="20"/>
+          <w:lang w:val="en-US"/>
+        </w:rPr>
+      </w:pPr>
+    </w:p>
+    <w:p>
+      <w:pPr>
+        <w:rPr>
+          <w:rFonts w:ascii="Consolas" w:hAnsi="Consolas" w:cs="Consolas"/>
+          <w:color w:val="000000"/>
+          <w:sz w:val="19"/>
+          <w:szCs w:val="19"/>
+        </w:rPr>
+      </w:pPr>
+      <w:r>
+        <w:rPr>
+          <w:rFonts w:ascii="Courier New" w:hAnsi="Courier New" w:cs="Courier New"/>
+          <w:noProof/>
+          <w:color w:val="0000FF"/>
+          <w:sz w:val="20"/>
+          <w:szCs w:val="20"/>
+        </w:rPr>
+        <w:t>exec</w:t>
+      </w:r>
+      <w:r>
+        <w:rPr>
+          <w:rFonts w:ascii="Courier New" w:hAnsi="Courier New" w:cs="Courier New"/>
+          <w:noProof/>
+          <w:sz w:val="20"/>
+          <w:szCs w:val="20"/>
+        </w:rPr>
+        <w:t xml:space="preserve"> </w:t>
+      </w:r>
+      <w:r>
+        <w:rPr>
+          <w:rFonts w:ascii="Courier New" w:hAnsi="Courier New" w:cs="Courier New"/>
+          <w:noProof/>
+          <w:color w:val="008080"/>
+          <w:sz w:val="20"/>
+          <w:szCs w:val="20"/>
+        </w:rPr>
+        <w:t>sp_listar</w:t>
+      </w:r>
+    </w:p>
+    <w:p>
+      <w:pPr>
+        <w:rPr>
+          <w:rFonts w:ascii="Consolas" w:hAnsi="Consolas" w:cs="Consolas"/>
+          <w:color w:val="000000"/>
+          <w:sz w:val="19"/>
+          <w:szCs w:val="19"/>
+        </w:rPr>
+      </w:pPr>
+      <w:r>
+        <w:rPr>
+          <w:rFonts w:ascii="Consolas" w:hAnsi="Consolas" w:cs="Consolas"/>
+          <w:color w:val="000000"/>
+          <w:sz w:val="19"/>
+          <w:szCs w:val="19"/>
+        </w:rPr>
+        <w:t>Agregamos la referencia de datos a Negocio</w:t>
+      </w:r>
+    </w:p>
+    <w:p>
+      <w:pPr>
+        <w:rPr>
+          <w:rFonts w:ascii="Consolas" w:hAnsi="Consolas" w:cs="Consolas"/>
+          <w:color w:val="000000"/>
+          <w:sz w:val="19"/>
+          <w:szCs w:val="19"/>
+          <w:u w:val="single"/>
+        </w:rPr>
+      </w:pPr>
+      <w:r>
+        <w:rPr>
+          <w:noProof/>
+        </w:rPr>
+        <w:drawing>
+          <wp:inline distT="0" distB="0" distL="0" distR="0" wp14:anchorId="25D55066" wp14:editId="72C5A209">
+            <wp:extent cx="5612130" cy="806450"/>
+            <wp:effectExtent l="0" t="0" r="7620" b="0"/>
+            <wp:docPr id="1" name="Imagen 1"/>
+            <wp:cNvGraphicFramePr>
+              <a:graphicFrameLocks xmlns:a="http://schemas.openxmlformats.org/drawingml/2006/main" noChangeAspect="1"/>
+            </wp:cNvGraphicFramePr>
+            <a:graphic xmlns:a="http://schemas.openxmlformats.org/drawingml/2006/main">
+              <a:graphicData uri="http://schemas.openxmlformats.org/drawingml/2006/picture">
+                <pic:pic xmlns:pic="http://schemas.openxmlformats.org/drawingml/2006/picture">
+                  <pic:nvPicPr>
+                    <pic:cNvPr id="1" name=""/>
+                    <pic:cNvPicPr/>
+                  </pic:nvPicPr>
+                  <pic:blipFill>
+                    <a:blip r:embed="rId5"/>
+                    <a:stretch>
+                      <a:fillRect/>
+                    </a:stretch>
+                  </pic:blipFill>
+                  <pic:spPr>
+                    <a:xfrm>
+                      <a:off x="0" y="0"/>
+                      <a:ext cx="5612130" cy="806450"/>
+                    </a:xfrm>
+                    <a:prstGeom prst="rect">
+                      <a:avLst/>
+                    </a:prstGeom>
+                  </pic:spPr>
+                </pic:pic>
+              </a:graphicData>
+            </a:graphic>
+          </wp:inline>
+        </w:drawing>
+      </w:r>
+    </w:p>
+    <w:p>
+      <w:pPr>
+        <w:rPr>
+          <w:rFonts w:ascii="Consolas" w:hAnsi="Consolas" w:cs="Consolas"/>
+          <w:color w:val="000000"/>
+          <w:sz w:val="19"/>
+          <w:szCs w:val="19"/>
+          <w:u w:val="single"/>
+        </w:rPr>
+      </w:pPr>
+    </w:p>
+    <w:p>
+      <w:pPr>
+        <w:rPr>
+          <w:rFonts w:ascii="Consolas" w:hAnsi="Consolas" w:cs="Consolas"/>
+          <w:color w:val="000000"/>
+          <w:sz w:val="19"/>
+          <w:szCs w:val="19"/>
+          <w:u w:val="single"/>
+        </w:rPr>
+      </w:pPr>
+      <w:r>
+        <w:rPr>
+          <w:rFonts w:ascii="Consolas" w:hAnsi="Consolas" w:cs="Consolas"/>
+          <w:color w:val="000000"/>
+          <w:sz w:val="19"/>
+          <w:szCs w:val="19"/>
+          <w:u w:val="single"/>
+        </w:rPr>
+        <w:t>Agrega</w:t>
+      </w:r>
+      <w:r>
+        <w:rPr>
+          <w:rFonts w:ascii="Consolas" w:hAnsi="Consolas" w:cs="Consolas"/>
+          <w:color w:val="000000"/>
+          <w:sz w:val="19"/>
+          <w:szCs w:val="19"/>
+          <w:u w:val="single"/>
+        </w:rPr>
+        <w:t xml:space="preserve">mos los </w:t>
+      </w:r>
+      <w:proofErr w:type="spellStart"/>
+      <w:r>
+        <w:rPr>
+          <w:rFonts w:ascii="Consolas" w:hAnsi="Consolas" w:cs="Consolas"/>
+          <w:color w:val="000000"/>
+          <w:sz w:val="19"/>
+          <w:szCs w:val="19"/>
+          <w:u w:val="single"/>
+        </w:rPr>
+        <w:t>using</w:t>
+      </w:r>
+      <w:proofErr w:type="spellEnd"/>
+    </w:p>
+    <w:p>
+      <w:pPr>
+        <w:rPr>
+          <w:rFonts w:ascii="Consolas" w:hAnsi="Consolas" w:cs="Consolas"/>
+          <w:color w:val="000000"/>
+          <w:sz w:val="19"/>
+          <w:szCs w:val="19"/>
+        </w:rPr>
+      </w:pPr>
+      <w:proofErr w:type="spellStart"/>
+      <w:r>
+        <w:rPr>
+          <w:rFonts w:ascii="Consolas" w:hAnsi="Consolas" w:cs="Consolas"/>
+          <w:color w:val="000000"/>
+          <w:sz w:val="19"/>
+          <w:szCs w:val="19"/>
+        </w:rPr>
+        <w:t>Using</w:t>
+      </w:r>
+      <w:proofErr w:type="spellEnd"/>
+      <w:r>
+        <w:rPr>
+          <w:rFonts w:ascii="Consolas" w:hAnsi="Consolas" w:cs="Consolas"/>
+          <w:color w:val="000000"/>
+          <w:sz w:val="19"/>
+          <w:szCs w:val="19"/>
+        </w:rPr>
+        <w:t xml:space="preserve"> </w:t>
+      </w:r>
+      <w:proofErr w:type="spellStart"/>
+      <w:r>
+        <w:rPr>
+          <w:rFonts w:ascii="Consolas" w:hAnsi="Consolas" w:cs="Consolas"/>
+          <w:color w:val="000000"/>
+          <w:sz w:val="19"/>
+          <w:szCs w:val="19"/>
+        </w:rPr>
+        <w:t>capaDatos</w:t>
+      </w:r>
+      <w:proofErr w:type="spellEnd"/>
+      <w:r>
+        <w:rPr>
+          <w:rFonts w:ascii="Consolas" w:hAnsi="Consolas" w:cs="Consolas"/>
+          <w:color w:val="000000"/>
+          <w:sz w:val="19"/>
+          <w:szCs w:val="19"/>
+        </w:rPr>
+        <w:t>;</w:t>
+      </w:r>
+    </w:p>
+    <w:p>
+      <w:pPr>
+        <w:rPr>
+          <w:rFonts w:ascii="Consolas" w:hAnsi="Consolas" w:cs="Consolas"/>
+          <w:color w:val="000000"/>
+          <w:sz w:val="19"/>
+          <w:szCs w:val="19"/>
+        </w:rPr>
+      </w:pPr>
+      <w:proofErr w:type="spellStart"/>
+      <w:r>
+        <w:rPr>
+          <w:rFonts w:ascii="Consolas" w:hAnsi="Consolas" w:cs="Consolas"/>
+          <w:color w:val="000000"/>
+          <w:sz w:val="19"/>
+          <w:szCs w:val="19"/>
+        </w:rPr>
+        <w:t>Using</w:t>
+      </w:r>
+      <w:proofErr w:type="spellEnd"/>
+      <w:r>
+        <w:rPr>
+          <w:rFonts w:ascii="Consolas" w:hAnsi="Consolas" w:cs="Consolas"/>
+          <w:color w:val="000000"/>
+          <w:sz w:val="19"/>
+          <w:szCs w:val="19"/>
+        </w:rPr>
+        <w:t xml:space="preserve"> </w:t>
+      </w:r>
+      <w:proofErr w:type="spellStart"/>
+      <w:r>
+        <w:rPr>
+          <w:rFonts w:ascii="Consolas" w:hAnsi="Consolas" w:cs="Consolas"/>
+          <w:color w:val="000000"/>
+          <w:sz w:val="19"/>
+          <w:szCs w:val="19"/>
+        </w:rPr>
+        <w:t>capaEntidad</w:t>
+      </w:r>
+      <w:proofErr w:type="spellEnd"/>
+      <w:r>
+        <w:rPr>
+          <w:rFonts w:ascii="Consolas" w:hAnsi="Consolas" w:cs="Consolas"/>
+          <w:color w:val="000000"/>
+          <w:sz w:val="19"/>
+          <w:szCs w:val="19"/>
+        </w:rPr>
+        <w:t>;</w:t>
+      </w:r>
+    </w:p>
+    <w:p>
+      <w:pPr>
+        <w:rPr>
+          <w:rFonts w:ascii="Consolas" w:hAnsi="Consolas" w:cs="Consolas"/>
+          <w:color w:val="000000"/>
+          <w:sz w:val="19"/>
+          <w:szCs w:val="19"/>
+        </w:rPr>
+      </w:pPr>
+      <w:proofErr w:type="spellStart"/>
+      <w:r>
+        <w:rPr>
+          <w:rFonts w:ascii="Consolas" w:hAnsi="Consolas" w:cs="Consolas"/>
+          <w:color w:val="000000"/>
+          <w:sz w:val="19"/>
+          <w:szCs w:val="19"/>
+        </w:rPr>
+        <w:t>Using</w:t>
+      </w:r>
+      <w:proofErr w:type="spellEnd"/>
+      <w:r>
+        <w:rPr>
+          <w:rFonts w:ascii="Consolas" w:hAnsi="Consolas" w:cs="Consolas"/>
+          <w:color w:val="000000"/>
+          <w:sz w:val="19"/>
+          <w:szCs w:val="19"/>
+        </w:rPr>
+        <w:t xml:space="preserve"> </w:t>
+      </w:r>
+      <w:proofErr w:type="spellStart"/>
+      <w:proofErr w:type="gramStart"/>
+      <w:r>
+        <w:rPr>
+          <w:rFonts w:ascii="Consolas" w:hAnsi="Consolas" w:cs="Consolas"/>
+          <w:color w:val="000000"/>
+          <w:sz w:val="19"/>
+          <w:szCs w:val="19"/>
+        </w:rPr>
+        <w:t>system.Data</w:t>
+      </w:r>
+      <w:proofErr w:type="spellEnd"/>
+      <w:proofErr w:type="gramEnd"/>
+      <w:r>
+        <w:rPr>
+          <w:rFonts w:ascii="Consolas" w:hAnsi="Consolas" w:cs="Consolas"/>
+          <w:color w:val="000000"/>
+          <w:sz w:val="19"/>
+          <w:szCs w:val="19"/>
+        </w:rPr>
+        <w:t>;</w:t>
+      </w:r>
+    </w:p>
+    <w:p>
+      <w:pPr>
+        <w:rPr>
+          <w:rFonts w:ascii="Consolas" w:hAnsi="Consolas" w:cs="Consolas"/>
+          <w:color w:val="000000"/>
+          <w:sz w:val="19"/>
+          <w:szCs w:val="19"/>
+        </w:rPr>
+      </w:pPr>
+      <w:bookmarkStart w:id="0" w:name="_GoBack"/>
+      <w:bookmarkEnd w:id="0"/>
+    </w:p>
+    <w:p>
+      <w:pPr>
+        <w:rPr>
+          <w:rFonts w:ascii="Consolas" w:hAnsi="Consolas" w:cs="Consolas"/>
+          <w:color w:val="000000"/>
+          <w:sz w:val="19"/>
+          <w:szCs w:val="19"/>
+        </w:rPr>
+      </w:pPr>
+    </w:p>
+    <w:p/>
+    <w:p>
+      <w:pPr>
+        <w:rPr>
+          <w:u w:val="single"/>
         </w:rPr>
       </w:pPr>
     </w:p>

</xml_diff>